<commit_message>
finish Challenge 1: Interactive Dismissible Lists
</commit_message>
<xml_diff>
--- a/week 2/Tasks.docx
+++ b/week 2/Tasks.docx
@@ -7,26 +7,21 @@
         <w:jc w:val="right"/>
       </w:pPr>
       <w:r>
-        <w:t>Nam</w:t>
-      </w:r>
-      <w:r>
-        <w:t>e</w:t>
-      </w:r>
-      <w:r>
-        <w:t>: Romisaa Moham</w:t>
-      </w:r>
-      <w:r>
-        <w:t>e</w:t>
-      </w:r>
-      <w:r>
-        <w:t>d Fad</w:t>
-      </w:r>
-      <w:r>
-        <w:t>e</w:t>
-      </w:r>
-      <w:r>
-        <w:t>l</w:t>
-      </w:r>
+        <w:t xml:space="preserve">Name: </w:t>
+      </w:r>
+      <w:proofErr w:type="spellStart"/>
+      <w:r>
+        <w:t>Romisaa</w:t>
+      </w:r>
+      <w:proofErr w:type="spellEnd"/>
+      <w:r>
+        <w:t xml:space="preserve"> Mohamed </w:t>
+      </w:r>
+      <w:proofErr w:type="spellStart"/>
+      <w:r>
+        <w:t>Fadel</w:t>
+      </w:r>
+      <w:proofErr w:type="spellEnd"/>
     </w:p>
     <w:p/>
     <w:p>
@@ -64,7 +59,18 @@
           <w:sz w:val="20"/>
           <w:szCs w:val="20"/>
         </w:rPr>
-        <w:t>Question 1</w:t>
+        <w:t xml:space="preserve">Question </w:t>
+      </w:r>
+      <w:proofErr w:type="gramStart"/>
+      <w:r>
+        <w:rPr>
+          <w:rFonts w:ascii="Candara" w:hAnsi="Candara"/>
+          <w:b/>
+          <w:bCs/>
+          <w:sz w:val="20"/>
+          <w:szCs w:val="20"/>
+        </w:rPr>
+        <w:t>1</w:t>
       </w:r>
       <w:r>
         <w:rPr>
@@ -86,6 +92,7 @@
         </w:rPr>
         <w:t>:</w:t>
       </w:r>
+      <w:proofErr w:type="gramEnd"/>
     </w:p>
     <w:p>
       <w:pPr>
@@ -130,7 +137,18 @@
           <w:sz w:val="20"/>
           <w:szCs w:val="20"/>
         </w:rPr>
-        <w:t xml:space="preserve">Question 2 </w:t>
+        <w:t xml:space="preserve">Question </w:t>
+      </w:r>
+      <w:proofErr w:type="gramStart"/>
+      <w:r>
+        <w:rPr>
+          <w:rFonts w:ascii="Candara" w:hAnsi="Candara"/>
+          <w:b/>
+          <w:bCs/>
+          <w:sz w:val="20"/>
+          <w:szCs w:val="20"/>
+        </w:rPr>
+        <w:t xml:space="preserve">2 </w:t>
       </w:r>
       <w:r>
         <w:rPr>
@@ -142,6 +160,7 @@
         </w:rPr>
         <w:t>:</w:t>
       </w:r>
+      <w:proofErr w:type="gramEnd"/>
     </w:p>
     <w:p>
       <w:pPr>
@@ -165,15 +184,7 @@
           <w:b/>
           <w:bCs/>
         </w:rPr>
-        <w:t xml:space="preserve"> </w:t>
-      </w:r>
-      <w:r>
-        <w:rPr>
-          <w:rFonts w:ascii="Candara" w:hAnsi="Candara"/>
-          <w:b/>
-          <w:bCs/>
-        </w:rPr>
-        <w:t>D</w:t>
+        <w:t xml:space="preserve"> D</w:t>
       </w:r>
     </w:p>
     <w:p>
@@ -196,6 +207,7 @@
         </w:rPr>
         <w:t xml:space="preserve">Question </w:t>
       </w:r>
+      <w:proofErr w:type="gramStart"/>
       <w:r>
         <w:rPr>
           <w:rFonts w:ascii="Candara" w:hAnsi="Candara"/>
@@ -216,6 +228,7 @@
         </w:rPr>
         <w:t xml:space="preserve"> :</w:t>
       </w:r>
+      <w:proofErr w:type="gramEnd"/>
     </w:p>
     <w:p>
       <w:pPr>
@@ -239,46 +252,39 @@
           <w:b/>
           <w:bCs/>
         </w:rPr>
-        <w:t xml:space="preserve"> </w:t>
-      </w:r>
-      <w:r>
-        <w:rPr>
-          <w:rFonts w:ascii="Candara" w:hAnsi="Candara"/>
-          <w:b/>
-          <w:bCs/>
-        </w:rPr>
-        <w:t>B</w:t>
-      </w:r>
-    </w:p>
-    <w:p>
-      <w:pPr>
-        <w:rPr>
-          <w:rFonts w:ascii="Candara" w:hAnsi="Candara"/>
-          <w:b/>
-          <w:bCs/>
-          <w:sz w:val="20"/>
-          <w:szCs w:val="20"/>
-        </w:rPr>
-      </w:pPr>
-      <w:r>
-        <w:rPr>
-          <w:rFonts w:ascii="Candara" w:hAnsi="Candara"/>
-          <w:b/>
-          <w:bCs/>
-          <w:sz w:val="20"/>
-          <w:szCs w:val="20"/>
-        </w:rPr>
-        <w:t>Question 4</w:t>
-      </w:r>
-      <w:r>
-        <w:rPr>
-          <w:rFonts w:ascii="Candara" w:hAnsi="Candara"/>
-          <w:b/>
-          <w:bCs/>
-          <w:sz w:val="20"/>
-          <w:szCs w:val="20"/>
-        </w:rPr>
-        <w:t xml:space="preserve"> </w:t>
+        <w:t xml:space="preserve"> B</w:t>
+      </w:r>
+    </w:p>
+    <w:p>
+      <w:pPr>
+        <w:rPr>
+          <w:rFonts w:ascii="Candara" w:hAnsi="Candara"/>
+          <w:b/>
+          <w:bCs/>
+          <w:sz w:val="20"/>
+          <w:szCs w:val="20"/>
+        </w:rPr>
+      </w:pPr>
+      <w:r>
+        <w:rPr>
+          <w:rFonts w:ascii="Candara" w:hAnsi="Candara"/>
+          <w:b/>
+          <w:bCs/>
+          <w:sz w:val="20"/>
+          <w:szCs w:val="20"/>
+        </w:rPr>
+        <w:t xml:space="preserve">Question </w:t>
+      </w:r>
+      <w:proofErr w:type="gramStart"/>
+      <w:r>
+        <w:rPr>
+          <w:rFonts w:ascii="Candara" w:hAnsi="Candara"/>
+          <w:b/>
+          <w:bCs/>
+          <w:sz w:val="20"/>
+          <w:szCs w:val="20"/>
+        </w:rPr>
+        <w:t xml:space="preserve">4 </w:t>
       </w:r>
       <w:r>
         <w:rPr>
@@ -290,6 +296,7 @@
         </w:rPr>
         <w:t>:</w:t>
       </w:r>
+      <w:proofErr w:type="gramEnd"/>
     </w:p>
     <w:p>
       <w:pPr>
@@ -336,25 +343,16 @@
         </w:rPr>
         <w:t xml:space="preserve">Question </w:t>
       </w:r>
-      <w:r>
-        <w:rPr>
-          <w:rFonts w:ascii="Candara" w:hAnsi="Candara"/>
-          <w:b/>
-          <w:bCs/>
-          <w:sz w:val="20"/>
-          <w:szCs w:val="20"/>
-        </w:rPr>
-        <w:t>5</w:t>
-      </w:r>
-      <w:r>
-        <w:rPr>
-          <w:rFonts w:ascii="Candara" w:hAnsi="Candara"/>
-          <w:b/>
-          <w:bCs/>
-          <w:sz w:val="20"/>
-          <w:szCs w:val="20"/>
-        </w:rPr>
-        <w:t xml:space="preserve"> </w:t>
+      <w:proofErr w:type="gramStart"/>
+      <w:r>
+        <w:rPr>
+          <w:rFonts w:ascii="Candara" w:hAnsi="Candara"/>
+          <w:b/>
+          <w:bCs/>
+          <w:sz w:val="20"/>
+          <w:szCs w:val="20"/>
+        </w:rPr>
+        <w:t xml:space="preserve">5 </w:t>
       </w:r>
       <w:r>
         <w:rPr>
@@ -366,6 +364,7 @@
         </w:rPr>
         <w:t>:</w:t>
       </w:r>
+      <w:proofErr w:type="gramEnd"/>
     </w:p>
     <w:p>
       <w:pPr>
@@ -442,9 +441,22 @@
         </w:rPr>
         <w:t xml:space="preserve"> =&gt; </w:t>
       </w:r>
-      <w:r>
-        <w:t>Github Repo link</w:t>
-      </w:r>
+      <w:hyperlink r:id="rId7" w:history="1">
+        <w:proofErr w:type="spellStart"/>
+        <w:r>
+          <w:rPr>
+            <w:rStyle w:val="Hyperlink"/>
+          </w:rPr>
+          <w:t>Github</w:t>
+        </w:r>
+        <w:proofErr w:type="spellEnd"/>
+        <w:r>
+          <w:rPr>
+            <w:rStyle w:val="Hyperlink"/>
+          </w:rPr>
+          <w:t xml:space="preserve"> Repo link</w:t>
+        </w:r>
+      </w:hyperlink>
     </w:p>
     <w:p>
       <w:pPr>
@@ -459,11 +471,9 @@
           <w:bCs/>
         </w:rPr>
       </w:pPr>
-      <w:r>
-        <w:t>Challenge 2</w:t>
-      </w:r>
-      <w:r>
-        <w:t>:</w:t>
+      <w:bookmarkStart w:id="0" w:name="_GoBack"/>
+      <w:r>
+        <w:t>Challenge 2:</w:t>
       </w:r>
       <w:r>
         <w:rPr>
@@ -473,10 +483,24 @@
         </w:rPr>
         <w:t xml:space="preserve"> =&gt; </w:t>
       </w:r>
-      <w:r>
-        <w:t>Github Repo link</w:t>
-      </w:r>
-    </w:p>
+      <w:hyperlink r:id="rId8" w:history="1">
+        <w:proofErr w:type="spellStart"/>
+        <w:r>
+          <w:rPr>
+            <w:rStyle w:val="Hyperlink"/>
+          </w:rPr>
+          <w:t>Github</w:t>
+        </w:r>
+        <w:proofErr w:type="spellEnd"/>
+        <w:r>
+          <w:rPr>
+            <w:rStyle w:val="Hyperlink"/>
+          </w:rPr>
+          <w:t xml:space="preserve"> Repo link</w:t>
+        </w:r>
+      </w:hyperlink>
+    </w:p>
+    <w:bookmarkEnd w:id="0"/>
     <w:p>
       <w:pPr>
         <w:pStyle w:val="ListParagraph"/>
@@ -491,110 +515,131 @@
         </w:rPr>
       </w:pPr>
       <w:r>
-        <w:t>Challenge 3</w:t>
-      </w:r>
-      <w:r>
+        <w:t>Challenge 3:</w:t>
+      </w:r>
+      <w:r>
+        <w:rPr>
+          <w:rFonts w:ascii="Candara" w:hAnsi="Candara"/>
+          <w:b/>
+          <w:bCs/>
+        </w:rPr>
+        <w:t xml:space="preserve"> =&gt; </w:t>
+      </w:r>
+      <w:hyperlink r:id="rId9" w:history="1">
+        <w:proofErr w:type="spellStart"/>
+        <w:r>
+          <w:rPr>
+            <w:rStyle w:val="Hyperlink"/>
+          </w:rPr>
+          <w:t>Github</w:t>
+        </w:r>
+        <w:proofErr w:type="spellEnd"/>
+        <w:r>
+          <w:rPr>
+            <w:rStyle w:val="Hyperlink"/>
+          </w:rPr>
+          <w:t xml:space="preserve"> Repo link</w:t>
+        </w:r>
+      </w:hyperlink>
+    </w:p>
+    <w:p>
+      <w:pPr>
+        <w:pStyle w:val="ListParagraph"/>
+        <w:rPr>
+          <w:rFonts w:ascii="Candara" w:hAnsi="Candara"/>
+          <w:b/>
+          <w:bCs/>
+        </w:rPr>
+      </w:pPr>
+    </w:p>
+    <w:p>
+      <w:pPr>
+        <w:rPr>
+          <w:rFonts w:ascii="Candara" w:hAnsi="Candara"/>
+          <w:b/>
+          <w:bCs/>
+        </w:rPr>
+      </w:pPr>
+      <w:r>
+        <w:rPr>
+          <w:rFonts w:ascii="Candara" w:hAnsi="Candara"/>
+          <w:b/>
+          <w:bCs/>
+        </w:rPr>
+        <w:t xml:space="preserve">Widget Knowledge </w:t>
+      </w:r>
+      <w:proofErr w:type="gramStart"/>
+      <w:r>
+        <w:rPr>
+          <w:rFonts w:ascii="Candara" w:hAnsi="Candara"/>
+          <w:b/>
+          <w:bCs/>
+        </w:rPr>
+        <w:t>Questions</w:t>
+      </w:r>
+      <w:r>
+        <w:rPr>
+          <w:rFonts w:ascii="Candara" w:hAnsi="Candara"/>
+          <w:b/>
+          <w:bCs/>
+        </w:rPr>
+        <w:t xml:space="preserve"> :</w:t>
+      </w:r>
+      <w:proofErr w:type="gramEnd"/>
+    </w:p>
+    <w:p>
+      <w:pPr>
+        <w:rPr>
+          <w:rFonts w:ascii="Candara" w:hAnsi="Candara"/>
+          <w:b/>
+          <w:bCs/>
+          <w:sz w:val="20"/>
+          <w:szCs w:val="20"/>
+        </w:rPr>
+      </w:pPr>
+      <w:r>
+        <w:rPr>
+          <w:rFonts w:ascii="Candara" w:hAnsi="Candara"/>
+          <w:b/>
+          <w:bCs/>
+          <w:sz w:val="20"/>
+          <w:szCs w:val="20"/>
+        </w:rPr>
+        <w:t xml:space="preserve">Question </w:t>
+      </w:r>
+      <w:proofErr w:type="gramStart"/>
+      <w:r>
+        <w:rPr>
+          <w:rFonts w:ascii="Candara" w:hAnsi="Candara"/>
+          <w:b/>
+          <w:bCs/>
+          <w:sz w:val="20"/>
+          <w:szCs w:val="20"/>
+        </w:rPr>
+        <w:t xml:space="preserve">6 </w:t>
+      </w:r>
+      <w:r>
+        <w:rPr>
+          <w:rFonts w:ascii="Candara" w:hAnsi="Candara"/>
+          <w:b/>
+          <w:bCs/>
+          <w:sz w:val="20"/>
+          <w:szCs w:val="20"/>
+        </w:rPr>
         <w:t>:</w:t>
       </w:r>
-      <w:r>
-        <w:rPr>
-          <w:rFonts w:ascii="Candara" w:hAnsi="Candara"/>
-          <w:b/>
-          <w:bCs/>
-        </w:rPr>
-        <w:t xml:space="preserve"> =&gt; </w:t>
-      </w:r>
-      <w:r>
-        <w:t>Github Repo link</w:t>
-      </w:r>
-    </w:p>
-    <w:p>
-      <w:pPr>
-        <w:pStyle w:val="ListParagraph"/>
-        <w:rPr>
-          <w:rFonts w:ascii="Candara" w:hAnsi="Candara"/>
-          <w:b/>
-          <w:bCs/>
-        </w:rPr>
-      </w:pPr>
-    </w:p>
-    <w:p>
-      <w:pPr>
-        <w:rPr>
-          <w:rFonts w:ascii="Candara" w:hAnsi="Candara"/>
-          <w:b/>
-          <w:bCs/>
-        </w:rPr>
-      </w:pPr>
-      <w:r>
-        <w:rPr>
-          <w:rFonts w:ascii="Candara" w:hAnsi="Candara"/>
-          <w:b/>
-          <w:bCs/>
-        </w:rPr>
-        <w:t>Widget Knowledge Questions</w:t>
-      </w:r>
-      <w:r>
-        <w:rPr>
-          <w:rFonts w:ascii="Candara" w:hAnsi="Candara"/>
-          <w:b/>
-          <w:bCs/>
-        </w:rPr>
-        <w:t xml:space="preserve"> :</w:t>
-      </w:r>
-    </w:p>
-    <w:p>
-      <w:pPr>
-        <w:rPr>
-          <w:rFonts w:ascii="Candara" w:hAnsi="Candara"/>
-          <w:b/>
-          <w:bCs/>
-          <w:sz w:val="20"/>
-          <w:szCs w:val="20"/>
-        </w:rPr>
-      </w:pPr>
-      <w:r>
-        <w:rPr>
-          <w:rFonts w:ascii="Candara" w:hAnsi="Candara"/>
-          <w:b/>
-          <w:bCs/>
-          <w:sz w:val="20"/>
-          <w:szCs w:val="20"/>
-        </w:rPr>
-        <w:t xml:space="preserve">Question </w:t>
-      </w:r>
-      <w:r>
-        <w:rPr>
-          <w:rFonts w:ascii="Candara" w:hAnsi="Candara"/>
-          <w:b/>
-          <w:bCs/>
-          <w:sz w:val="20"/>
-          <w:szCs w:val="20"/>
-        </w:rPr>
-        <w:t>6</w:t>
-      </w:r>
-      <w:bookmarkStart w:id="0" w:name="_GoBack"/>
-      <w:bookmarkEnd w:id="0"/>
-      <w:r>
-        <w:rPr>
-          <w:rFonts w:ascii="Candara" w:hAnsi="Candara"/>
-          <w:b/>
-          <w:bCs/>
-          <w:sz w:val="20"/>
-          <w:szCs w:val="20"/>
-        </w:rPr>
-        <w:t xml:space="preserve"> </w:t>
-      </w:r>
-      <w:r>
-        <w:rPr>
-          <w:rFonts w:ascii="Candara" w:hAnsi="Candara"/>
-          <w:b/>
-          <w:bCs/>
-          <w:sz w:val="20"/>
-          <w:szCs w:val="20"/>
-        </w:rPr>
-        <w:t>:</w:t>
-      </w:r>
+      <w:proofErr w:type="gramEnd"/>
+    </w:p>
+    <w:p>
+      <w:pPr>
+        <w:rPr>
+          <w:rFonts w:ascii="Candara" w:hAnsi="Candara"/>
+          <w:b/>
+          <w:bCs/>
+          <w:sz w:val="20"/>
+          <w:szCs w:val="20"/>
+        </w:rPr>
+      </w:pPr>
     </w:p>
     <w:p>
       <w:pPr>
@@ -606,8 +651,8 @@
       </w:pPr>
     </w:p>
     <w:sectPr>
-      <w:headerReference w:type="default" r:id="rId7"/>
-      <w:footerReference w:type="default" r:id="rId8"/>
+      <w:headerReference w:type="default" r:id="rId10"/>
+      <w:footerReference w:type="default" r:id="rId11"/>
       <w:pgSz w:w="12240" w:h="15840"/>
       <w:pgMar w:top="1440" w:right="1440" w:bottom="1440" w:left="1440" w:header="720" w:footer="720" w:gutter="0"/>
       <w:pgBorders w:offsetFrom="page">
@@ -658,6 +703,7 @@
         <w:docPartUnique/>
       </w:docPartObj>
     </w:sdtPr>
+    <w:sdtEndPr/>
     <w:sdtContent>
       <w:p>
         <w:pPr>
@@ -734,7 +780,6 @@
     <w:r>
       <w:rPr>
         <w:noProof/>
-        <w:lang w:bidi="ar-EG"/>
       </w:rPr>
       <mc:AlternateContent>
         <mc:Choice Requires="wps">
@@ -1458,6 +1503,17 @@
       <w:contextualSpacing/>
     </w:pPr>
   </w:style>
+  <w:style w:type="character" w:styleId="Hyperlink">
+    <w:name w:val="Hyperlink"/>
+    <w:basedOn w:val="DefaultParagraphFont"/>
+    <w:uiPriority w:val="99"/>
+    <w:unhideWhenUsed/>
+    <w:rsid w:val="007C5424"/>
+    <w:rPr>
+      <w:color w:val="0563C1" w:themeColor="hyperlink"/>
+      <w:u w:val="single"/>
+    </w:rPr>
+  </w:style>
 </w:styles>
 </file>
 

</xml_diff>

<commit_message>
finish Challenge 2: Interactive Physics Widget
</commit_message>
<xml_diff>
--- a/week 2/Tasks.docx
+++ b/week 2/Tasks.docx
@@ -432,6 +432,61 @@
       </w:pPr>
       <w:r>
         <w:t>Challenge 1:</w:t>
+      </w:r>
+      <w:r>
+        <w:rPr>
+          <w:rFonts w:ascii="Candara" w:hAnsi="Candara"/>
+          <w:b/>
+          <w:bCs/>
+        </w:rPr>
+        <w:t xml:space="preserve"> =&gt; </w:t>
+      </w:r>
+      <w:bookmarkStart w:id="0" w:name="OLE_LINK1"/>
+      <w:bookmarkStart w:id="1" w:name="OLE_LINK2"/>
+      <w:r>
+        <w:fldChar w:fldCharType="begin"/>
+      </w:r>
+      <w:r>
+        <w:instrText xml:space="preserve"> HYPERLINK "https://github.com/romisaa5/FlutterMentors_Mentorship_R3/tree/main/week%202/challenge_1" </w:instrText>
+      </w:r>
+      <w:r>
+        <w:fldChar w:fldCharType="separate"/>
+      </w:r>
+      <w:proofErr w:type="spellStart"/>
+      <w:r>
+        <w:rPr>
+          <w:rStyle w:val="Hyperlink"/>
+        </w:rPr>
+        <w:t>Github</w:t>
+      </w:r>
+      <w:proofErr w:type="spellEnd"/>
+      <w:r>
+        <w:rPr>
+          <w:rStyle w:val="Hyperlink"/>
+        </w:rPr>
+        <w:t xml:space="preserve"> Repo link</w:t>
+      </w:r>
+      <w:r>
+        <w:fldChar w:fldCharType="end"/>
+      </w:r>
+      <w:bookmarkEnd w:id="0"/>
+      <w:bookmarkEnd w:id="1"/>
+    </w:p>
+    <w:p>
+      <w:pPr>
+        <w:pStyle w:val="ListParagraph"/>
+        <w:numPr>
+          <w:ilvl w:val="0"/>
+          <w:numId w:val="1"/>
+        </w:numPr>
+        <w:rPr>
+          <w:rFonts w:ascii="Candara" w:hAnsi="Candara"/>
+          <w:b/>
+          <w:bCs/>
+        </w:rPr>
+      </w:pPr>
+      <w:r>
+        <w:t>Challenge 2:</w:t>
       </w:r>
       <w:r>
         <w:rPr>
@@ -471,9 +526,8 @@
           <w:bCs/>
         </w:rPr>
       </w:pPr>
-      <w:bookmarkStart w:id="0" w:name="_GoBack"/>
-      <w:r>
-        <w:t>Challenge 2:</w:t>
+      <w:r>
+        <w:t>Challenge 3:</w:t>
       </w:r>
       <w:r>
         <w:rPr>
@@ -500,28 +554,1986 @@
         </w:r>
       </w:hyperlink>
     </w:p>
-    <w:bookmarkEnd w:id="0"/>
+    <w:p>
+      <w:pPr>
+        <w:pStyle w:val="ListParagraph"/>
+        <w:rPr>
+          <w:rFonts w:ascii="Candara" w:hAnsi="Candara"/>
+          <w:b/>
+          <w:bCs/>
+        </w:rPr>
+      </w:pPr>
+    </w:p>
+    <w:p>
+      <w:pPr>
+        <w:rPr>
+          <w:rFonts w:ascii="Candara" w:hAnsi="Candara"/>
+          <w:b/>
+          <w:bCs/>
+        </w:rPr>
+      </w:pPr>
+      <w:r>
+        <w:rPr>
+          <w:rFonts w:ascii="Candara" w:hAnsi="Candara"/>
+          <w:b/>
+          <w:bCs/>
+        </w:rPr>
+        <w:t xml:space="preserve">Widget Knowledge </w:t>
+      </w:r>
+      <w:proofErr w:type="gramStart"/>
+      <w:r>
+        <w:rPr>
+          <w:rFonts w:ascii="Candara" w:hAnsi="Candara"/>
+          <w:b/>
+          <w:bCs/>
+        </w:rPr>
+        <w:t>Questions</w:t>
+      </w:r>
+      <w:r>
+        <w:rPr>
+          <w:rFonts w:ascii="Candara" w:hAnsi="Candara"/>
+          <w:b/>
+          <w:bCs/>
+        </w:rPr>
+        <w:t xml:space="preserve"> :</w:t>
+      </w:r>
+      <w:proofErr w:type="gramEnd"/>
+    </w:p>
+    <w:p>
+      <w:pPr>
+        <w:rPr>
+          <w:rFonts w:ascii="Candara" w:hAnsi="Candara"/>
+          <w:b/>
+          <w:bCs/>
+          <w:sz w:val="20"/>
+          <w:szCs w:val="20"/>
+        </w:rPr>
+      </w:pPr>
+      <w:r>
+        <w:rPr>
+          <w:rFonts w:ascii="Candara" w:hAnsi="Candara"/>
+          <w:b/>
+          <w:bCs/>
+          <w:sz w:val="20"/>
+          <w:szCs w:val="20"/>
+        </w:rPr>
+        <w:t xml:space="preserve">Question </w:t>
+      </w:r>
+      <w:proofErr w:type="gramStart"/>
+      <w:r>
+        <w:rPr>
+          <w:rFonts w:ascii="Candara" w:hAnsi="Candara"/>
+          <w:b/>
+          <w:bCs/>
+          <w:sz w:val="20"/>
+          <w:szCs w:val="20"/>
+        </w:rPr>
+        <w:t xml:space="preserve">6 </w:t>
+      </w:r>
+      <w:r>
+        <w:rPr>
+          <w:rFonts w:ascii="Candara" w:hAnsi="Candara"/>
+          <w:b/>
+          <w:bCs/>
+          <w:sz w:val="20"/>
+          <w:szCs w:val="20"/>
+        </w:rPr>
+        <w:t>:</w:t>
+      </w:r>
+      <w:proofErr w:type="gramEnd"/>
+    </w:p>
+    <w:p>
+      <w:pPr>
+        <w:rPr>
+          <w:rFonts w:ascii="Candara" w:hAnsi="Candara"/>
+          <w:b/>
+          <w:bCs/>
+          <w:sz w:val="20"/>
+          <w:szCs w:val="20"/>
+          <w:rtl/>
+        </w:rPr>
+      </w:pPr>
+      <w:r>
+        <w:rPr>
+          <w:rFonts w:ascii="Candara" w:hAnsi="Candara"/>
+          <w:b/>
+          <w:bCs/>
+          <w:sz w:val="20"/>
+          <w:szCs w:val="20"/>
+        </w:rPr>
+        <w:t>What's the difference between Expanded and Flexible widgets? Provide a use case for each.</w:t>
+      </w:r>
+    </w:p>
+    <w:p>
+      <w:pPr>
+        <w:pStyle w:val="NormalWeb"/>
+        <w:numPr>
+          <w:ilvl w:val="0"/>
+          <w:numId w:val="6"/>
+        </w:numPr>
+        <w:rPr>
+          <w:rFonts w:ascii="Candara" w:eastAsiaTheme="minorHAnsi" w:hAnsi="Candara" w:cstheme="minorBidi"/>
+          <w:b/>
+          <w:bCs/>
+          <w:sz w:val="22"/>
+          <w:szCs w:val="22"/>
+        </w:rPr>
+      </w:pPr>
+      <w:r>
+        <w:rPr>
+          <w:rFonts w:ascii="Candara" w:eastAsiaTheme="minorHAnsi" w:hAnsi="Candara" w:cstheme="minorBidi"/>
+          <w:b/>
+          <w:bCs/>
+          <w:sz w:val="20"/>
+          <w:szCs w:val="20"/>
+        </w:rPr>
+        <w:t>Expanded</w:t>
+      </w:r>
+      <w:r>
+        <w:rPr>
+          <w:rFonts w:ascii="Candara" w:eastAsiaTheme="minorHAnsi" w:hAnsi="Candara" w:cstheme="minorBidi"/>
+          <w:b/>
+          <w:bCs/>
+          <w:sz w:val="22"/>
+          <w:szCs w:val="22"/>
+        </w:rPr>
+        <w:t xml:space="preserve">: </w:t>
+      </w:r>
+      <w:r>
+        <w:rPr>
+          <w:rFonts w:ascii="Candara" w:eastAsiaTheme="minorHAnsi" w:hAnsi="Candara" w:cstheme="minorBidi"/>
+          <w:sz w:val="20"/>
+          <w:szCs w:val="20"/>
+        </w:rPr>
+        <w:t>Forces the child widget to fill all the remaining available space.</w:t>
+      </w:r>
+    </w:p>
+    <w:p>
+      <w:pPr>
+        <w:pStyle w:val="NormalWeb"/>
+        <w:numPr>
+          <w:ilvl w:val="0"/>
+          <w:numId w:val="6"/>
+        </w:numPr>
+        <w:rPr>
+          <w:rFonts w:ascii="Candara" w:eastAsiaTheme="minorHAnsi" w:hAnsi="Candara" w:cstheme="minorBidi"/>
+          <w:b/>
+          <w:bCs/>
+          <w:sz w:val="22"/>
+          <w:szCs w:val="22"/>
+        </w:rPr>
+      </w:pPr>
+      <w:r>
+        <w:rPr>
+          <w:rFonts w:ascii="Candara" w:eastAsiaTheme="minorHAnsi" w:hAnsi="Candara" w:cstheme="minorBidi"/>
+          <w:b/>
+          <w:bCs/>
+          <w:sz w:val="20"/>
+          <w:szCs w:val="20"/>
+        </w:rPr>
+        <w:t>Use case:</w:t>
+      </w:r>
+      <w:r>
+        <w:rPr>
+          <w:rFonts w:ascii="Candara" w:eastAsiaTheme="minorHAnsi" w:hAnsi="Candara" w:cstheme="minorBidi"/>
+          <w:b/>
+          <w:bCs/>
+          <w:sz w:val="22"/>
+          <w:szCs w:val="22"/>
+        </w:rPr>
+        <w:t xml:space="preserve"> </w:t>
+      </w:r>
+      <w:r>
+        <w:rPr>
+          <w:rFonts w:ascii="Candara" w:eastAsiaTheme="minorHAnsi" w:hAnsi="Candara" w:cstheme="minorBidi"/>
+          <w:sz w:val="20"/>
+          <w:szCs w:val="20"/>
+        </w:rPr>
+        <w:t>A text field inside a Row that should take up all leftover space next to an icon.</w:t>
+      </w:r>
+    </w:p>
+    <w:p>
+      <w:pPr>
+        <w:pStyle w:val="NormalWeb"/>
+        <w:numPr>
+          <w:ilvl w:val="0"/>
+          <w:numId w:val="4"/>
+        </w:numPr>
+        <w:rPr>
+          <w:rFonts w:ascii="Candara" w:eastAsiaTheme="minorHAnsi" w:hAnsi="Candara" w:cstheme="minorBidi"/>
+          <w:sz w:val="20"/>
+          <w:szCs w:val="20"/>
+        </w:rPr>
+      </w:pPr>
+      <w:r>
+        <w:rPr>
+          <w:rFonts w:ascii="Candara" w:eastAsiaTheme="minorHAnsi" w:hAnsi="Candara" w:cstheme="minorBidi"/>
+          <w:b/>
+          <w:bCs/>
+          <w:sz w:val="22"/>
+          <w:szCs w:val="22"/>
+        </w:rPr>
+        <w:t>Flexible:</w:t>
+      </w:r>
+      <w:r>
+        <w:rPr>
+          <w:rFonts w:ascii="Candara" w:eastAsiaTheme="minorHAnsi" w:hAnsi="Candara" w:cstheme="minorBidi"/>
+          <w:sz w:val="22"/>
+          <w:szCs w:val="22"/>
+        </w:rPr>
+        <w:t xml:space="preserve"> </w:t>
+      </w:r>
+      <w:r>
+        <w:rPr>
+          <w:rFonts w:ascii="Candara" w:eastAsiaTheme="minorHAnsi" w:hAnsi="Candara" w:cstheme="minorBidi"/>
+          <w:sz w:val="20"/>
+          <w:szCs w:val="20"/>
+        </w:rPr>
+        <w:t>Lets the child widget occupy only the space it needs but can shrink if necessary.</w:t>
+      </w:r>
+    </w:p>
+    <w:p>
+      <w:pPr>
+        <w:pStyle w:val="NormalWeb"/>
+        <w:numPr>
+          <w:ilvl w:val="0"/>
+          <w:numId w:val="4"/>
+        </w:numPr>
+        <w:rPr>
+          <w:rFonts w:ascii="Candara" w:eastAsiaTheme="minorHAnsi" w:hAnsi="Candara" w:cstheme="minorBidi"/>
+          <w:b/>
+          <w:bCs/>
+          <w:sz w:val="20"/>
+          <w:szCs w:val="20"/>
+        </w:rPr>
+      </w:pPr>
+      <w:r>
+        <w:rPr>
+          <w:rFonts w:ascii="Candara" w:eastAsiaTheme="minorHAnsi" w:hAnsi="Candara" w:cstheme="minorBidi"/>
+          <w:b/>
+          <w:bCs/>
+          <w:i/>
+          <w:iCs/>
+          <w:sz w:val="20"/>
+          <w:szCs w:val="20"/>
+        </w:rPr>
+        <w:t>Use case</w:t>
+      </w:r>
+      <w:r>
+        <w:rPr>
+          <w:rFonts w:ascii="Candara" w:eastAsiaTheme="minorHAnsi" w:hAnsi="Candara" w:cstheme="minorBidi"/>
+          <w:b/>
+          <w:bCs/>
+          <w:sz w:val="20"/>
+          <w:szCs w:val="20"/>
+        </w:rPr>
+        <w:t>:</w:t>
+      </w:r>
+      <w:r>
+        <w:rPr>
+          <w:rFonts w:ascii="Candara" w:eastAsiaTheme="minorHAnsi" w:hAnsi="Candara" w:cstheme="minorBidi"/>
+          <w:sz w:val="20"/>
+          <w:szCs w:val="20"/>
+        </w:rPr>
+        <w:t xml:space="preserve"> An image in a Row that should keep its aspect ratio but still adjust when the screen size changes.</w:t>
+      </w:r>
+    </w:p>
+    <w:p>
+      <w:pPr>
+        <w:pStyle w:val="NormalWeb"/>
+        <w:rPr>
+          <w:rFonts w:ascii="Candara" w:eastAsiaTheme="minorHAnsi" w:hAnsi="Candara" w:cstheme="minorBidi"/>
+          <w:b/>
+          <w:bCs/>
+          <w:sz w:val="20"/>
+          <w:szCs w:val="20"/>
+        </w:rPr>
+      </w:pPr>
+    </w:p>
+    <w:p>
+      <w:pPr>
+        <w:pStyle w:val="NormalWeb"/>
+        <w:rPr>
+          <w:rFonts w:ascii="Candara" w:eastAsiaTheme="minorHAnsi" w:hAnsi="Candara" w:cstheme="minorBidi"/>
+          <w:b/>
+          <w:bCs/>
+          <w:sz w:val="20"/>
+          <w:szCs w:val="20"/>
+        </w:rPr>
+      </w:pPr>
+    </w:p>
+    <w:p>
+      <w:pPr>
+        <w:pStyle w:val="NormalWeb"/>
+        <w:rPr>
+          <w:rFonts w:ascii="Candara" w:eastAsiaTheme="minorHAnsi" w:hAnsi="Candara" w:cstheme="minorBidi"/>
+          <w:b/>
+          <w:bCs/>
+          <w:sz w:val="20"/>
+          <w:szCs w:val="20"/>
+        </w:rPr>
+      </w:pPr>
+    </w:p>
+    <w:p>
+      <w:pPr>
+        <w:pStyle w:val="NormalWeb"/>
+        <w:rPr>
+          <w:rFonts w:ascii="Candara" w:eastAsiaTheme="minorHAnsi" w:hAnsi="Candara" w:cstheme="minorBidi"/>
+          <w:b/>
+          <w:bCs/>
+          <w:sz w:val="20"/>
+          <w:szCs w:val="20"/>
+        </w:rPr>
+      </w:pPr>
+      <w:bookmarkStart w:id="2" w:name="_GoBack"/>
+    </w:p>
+    <w:bookmarkEnd w:id="2"/>
+    <w:p>
+      <w:pPr>
+        <w:rPr>
+          <w:rFonts w:ascii="Candara" w:hAnsi="Candara"/>
+          <w:b/>
+          <w:bCs/>
+          <w:sz w:val="20"/>
+          <w:szCs w:val="20"/>
+        </w:rPr>
+      </w:pPr>
+      <w:r>
+        <w:rPr>
+          <w:rFonts w:ascii="Candara" w:hAnsi="Candara"/>
+          <w:b/>
+          <w:bCs/>
+          <w:sz w:val="20"/>
+          <w:szCs w:val="20"/>
+        </w:rPr>
+        <w:t xml:space="preserve">Question </w:t>
+      </w:r>
+      <w:proofErr w:type="gramStart"/>
+      <w:r>
+        <w:rPr>
+          <w:rFonts w:ascii="Candara" w:hAnsi="Candara"/>
+          <w:b/>
+          <w:bCs/>
+          <w:sz w:val="20"/>
+          <w:szCs w:val="20"/>
+        </w:rPr>
+        <w:t>7</w:t>
+      </w:r>
+      <w:r>
+        <w:rPr>
+          <w:rFonts w:ascii="Candara" w:hAnsi="Candara"/>
+          <w:b/>
+          <w:bCs/>
+          <w:sz w:val="20"/>
+          <w:szCs w:val="20"/>
+        </w:rPr>
+        <w:t xml:space="preserve"> :</w:t>
+      </w:r>
+      <w:proofErr w:type="gramEnd"/>
+    </w:p>
+    <w:p>
+      <w:pPr>
+        <w:rPr>
+          <w:rFonts w:ascii="Candara" w:hAnsi="Candara"/>
+          <w:b/>
+          <w:bCs/>
+          <w:sz w:val="20"/>
+          <w:szCs w:val="20"/>
+        </w:rPr>
+      </w:pPr>
+      <w:r>
+        <w:rPr>
+          <w:rFonts w:ascii="Candara" w:hAnsi="Candara"/>
+          <w:b/>
+          <w:bCs/>
+          <w:sz w:val="20"/>
+          <w:szCs w:val="20"/>
+        </w:rPr>
+        <w:t xml:space="preserve">When would you use </w:t>
+      </w:r>
+      <w:proofErr w:type="spellStart"/>
+      <w:r>
+        <w:rPr>
+          <w:rFonts w:ascii="Candara" w:hAnsi="Candara"/>
+          <w:b/>
+          <w:bCs/>
+          <w:sz w:val="20"/>
+          <w:szCs w:val="20"/>
+        </w:rPr>
+        <w:t>RepaintBoundary</w:t>
+      </w:r>
+      <w:proofErr w:type="spellEnd"/>
+      <w:r>
+        <w:rPr>
+          <w:rFonts w:ascii="Candara" w:hAnsi="Candara"/>
+          <w:b/>
+          <w:bCs/>
+          <w:sz w:val="20"/>
+          <w:szCs w:val="20"/>
+        </w:rPr>
+        <w:t xml:space="preserve"> and why is it important for performance?</w:t>
+      </w:r>
+    </w:p>
+    <w:p>
+      <w:pPr>
+        <w:pStyle w:val="NormalWeb"/>
+        <w:rPr>
+          <w:rFonts w:ascii="Candara" w:eastAsiaTheme="minorHAnsi" w:hAnsi="Candara" w:cstheme="minorBidi"/>
+          <w:sz w:val="20"/>
+          <w:szCs w:val="20"/>
+        </w:rPr>
+      </w:pPr>
+      <w:proofErr w:type="spellStart"/>
+      <w:r>
+        <w:rPr>
+          <w:rFonts w:ascii="Candara" w:eastAsiaTheme="minorHAnsi" w:hAnsi="Candara" w:cstheme="minorBidi"/>
+          <w:b/>
+          <w:bCs/>
+          <w:sz w:val="20"/>
+          <w:szCs w:val="20"/>
+        </w:rPr>
+        <w:t>RepaintBoundary</w:t>
+      </w:r>
+      <w:proofErr w:type="spellEnd"/>
+      <w:r>
+        <w:rPr>
+          <w:rFonts w:ascii="Candara" w:eastAsiaTheme="minorHAnsi" w:hAnsi="Candara" w:cstheme="minorBidi"/>
+          <w:sz w:val="20"/>
+          <w:szCs w:val="20"/>
+        </w:rPr>
+        <w:t xml:space="preserve"> is used to </w:t>
+      </w:r>
+      <w:r>
+        <w:rPr>
+          <w:rFonts w:ascii="Candara" w:eastAsiaTheme="minorHAnsi" w:hAnsi="Candara" w:cstheme="minorBidi"/>
+          <w:sz w:val="20"/>
+          <w:szCs w:val="20"/>
+        </w:rPr>
+        <w:t>isolate a part of the widget tree from unnecessary repaints</w:t>
+      </w:r>
+      <w:r>
+        <w:rPr>
+          <w:rFonts w:ascii="Candara" w:eastAsiaTheme="minorHAnsi" w:hAnsi="Candara" w:cstheme="minorBidi"/>
+          <w:sz w:val="20"/>
+          <w:szCs w:val="20"/>
+        </w:rPr>
+        <w:t xml:space="preserve">. When you wrap a widget with </w:t>
+      </w:r>
+      <w:proofErr w:type="spellStart"/>
+      <w:r>
+        <w:rPr>
+          <w:rFonts w:ascii="Candara" w:eastAsiaTheme="minorHAnsi" w:hAnsi="Candara" w:cstheme="minorBidi"/>
+          <w:sz w:val="20"/>
+          <w:szCs w:val="20"/>
+        </w:rPr>
+        <w:t>RepaintBoundary</w:t>
+      </w:r>
+      <w:proofErr w:type="spellEnd"/>
+      <w:r>
+        <w:rPr>
+          <w:rFonts w:ascii="Candara" w:eastAsiaTheme="minorHAnsi" w:hAnsi="Candara" w:cstheme="minorBidi"/>
+          <w:sz w:val="20"/>
+          <w:szCs w:val="20"/>
+        </w:rPr>
+        <w:t>, Flutter creates a separate layer for it. This means if only that widget changes, Flutter repaints just that boundary instead of the entire parent tree.</w:t>
+      </w:r>
+    </w:p>
+    <w:p>
+      <w:pPr>
+        <w:pStyle w:val="NormalWeb"/>
+        <w:rPr>
+          <w:rFonts w:ascii="Candara" w:eastAsiaTheme="minorHAnsi" w:hAnsi="Candara" w:cstheme="minorBidi"/>
+          <w:sz w:val="20"/>
+          <w:szCs w:val="20"/>
+        </w:rPr>
+      </w:pPr>
+      <w:r>
+        <w:rPr>
+          <w:rFonts w:ascii="Candara" w:eastAsiaTheme="minorHAnsi" w:hAnsi="Candara" w:cstheme="minorBidi"/>
+          <w:sz w:val="20"/>
+          <w:szCs w:val="20"/>
+        </w:rPr>
+        <w:t xml:space="preserve">It’s important for </w:t>
+      </w:r>
+      <w:r>
+        <w:rPr>
+          <w:rFonts w:ascii="Candara" w:eastAsiaTheme="minorHAnsi" w:hAnsi="Candara" w:cstheme="minorBidi"/>
+          <w:b/>
+          <w:bCs/>
+          <w:sz w:val="20"/>
+          <w:szCs w:val="20"/>
+        </w:rPr>
+        <w:t>performance optimization</w:t>
+      </w:r>
+      <w:r>
+        <w:rPr>
+          <w:rFonts w:ascii="Candara" w:eastAsiaTheme="minorHAnsi" w:hAnsi="Candara" w:cstheme="minorBidi"/>
+          <w:sz w:val="20"/>
+          <w:szCs w:val="20"/>
+        </w:rPr>
+        <w:t>, especially in complex UIs or animations, because it reduces the rendering workload and avoids expensive repaints across large parts of the widget tree.</w:t>
+      </w:r>
+    </w:p>
+    <w:p>
+      <w:pPr>
+        <w:rPr>
+          <w:rFonts w:ascii="Candara" w:hAnsi="Candara"/>
+          <w:b/>
+          <w:bCs/>
+          <w:sz w:val="20"/>
+          <w:szCs w:val="20"/>
+        </w:rPr>
+      </w:pPr>
+    </w:p>
+    <w:p>
+      <w:pPr>
+        <w:rPr>
+          <w:rFonts w:ascii="Candara" w:hAnsi="Candara"/>
+          <w:b/>
+          <w:bCs/>
+        </w:rPr>
+      </w:pPr>
+      <w:bookmarkStart w:id="3" w:name="OLE_LINK3"/>
+      <w:bookmarkStart w:id="4" w:name="OLE_LINK4"/>
+      <w:r>
+        <w:rPr>
+          <w:rFonts w:ascii="Candara" w:hAnsi="Candara"/>
+          <w:b/>
+          <w:bCs/>
+          <w:sz w:val="20"/>
+          <w:szCs w:val="20"/>
+        </w:rPr>
+        <w:t xml:space="preserve">Question </w:t>
+      </w:r>
+      <w:proofErr w:type="gramStart"/>
+      <w:r>
+        <w:rPr>
+          <w:rFonts w:ascii="Candara" w:hAnsi="Candara"/>
+          <w:b/>
+          <w:bCs/>
+          <w:sz w:val="20"/>
+          <w:szCs w:val="20"/>
+        </w:rPr>
+        <w:t>8</w:t>
+      </w:r>
+      <w:r>
+        <w:rPr>
+          <w:rFonts w:ascii="Candara" w:hAnsi="Candara"/>
+          <w:b/>
+          <w:bCs/>
+        </w:rPr>
+        <w:t xml:space="preserve"> :</w:t>
+      </w:r>
+      <w:proofErr w:type="gramEnd"/>
+    </w:p>
+    <w:bookmarkEnd w:id="3"/>
+    <w:bookmarkEnd w:id="4"/>
+    <w:p>
+      <w:pPr>
+        <w:rPr>
+          <w:rFonts w:ascii="Candara" w:hAnsi="Candara"/>
+          <w:b/>
+          <w:bCs/>
+          <w:sz w:val="20"/>
+          <w:szCs w:val="20"/>
+        </w:rPr>
+      </w:pPr>
+      <w:r>
+        <w:rPr>
+          <w:rFonts w:ascii="Candara" w:hAnsi="Candara"/>
+          <w:b/>
+          <w:bCs/>
+          <w:sz w:val="20"/>
+          <w:szCs w:val="20"/>
+        </w:rPr>
+        <w:t xml:space="preserve">Explain the difference between </w:t>
+      </w:r>
+      <w:proofErr w:type="spellStart"/>
+      <w:r>
+        <w:rPr>
+          <w:rFonts w:ascii="Candara" w:hAnsi="Candara"/>
+          <w:b/>
+          <w:bCs/>
+          <w:sz w:val="20"/>
+          <w:szCs w:val="20"/>
+        </w:rPr>
+        <w:t>AnimatedContainer</w:t>
+      </w:r>
+      <w:proofErr w:type="spellEnd"/>
+      <w:r>
+        <w:rPr>
+          <w:rFonts w:ascii="Candara" w:hAnsi="Candara"/>
+          <w:b/>
+          <w:bCs/>
+          <w:sz w:val="20"/>
+          <w:szCs w:val="20"/>
+        </w:rPr>
+        <w:t xml:space="preserve"> and </w:t>
+      </w:r>
+      <w:proofErr w:type="spellStart"/>
+      <w:r>
+        <w:rPr>
+          <w:rFonts w:ascii="Candara" w:hAnsi="Candara"/>
+          <w:b/>
+          <w:bCs/>
+          <w:sz w:val="20"/>
+          <w:szCs w:val="20"/>
+        </w:rPr>
+        <w:t>AnimatedBuilder</w:t>
+      </w:r>
+      <w:proofErr w:type="spellEnd"/>
+      <w:r>
+        <w:rPr>
+          <w:rFonts w:ascii="Candara" w:hAnsi="Candara"/>
+          <w:b/>
+          <w:bCs/>
+          <w:sz w:val="20"/>
+          <w:szCs w:val="20"/>
+        </w:rPr>
+        <w:t>. When would you choose one over the other?</w:t>
+      </w:r>
+    </w:p>
+    <w:p>
+      <w:pPr>
+        <w:pStyle w:val="NormalWeb"/>
+        <w:rPr>
+          <w:rFonts w:ascii="Candara" w:eastAsiaTheme="minorHAnsi" w:hAnsi="Candara" w:cstheme="minorBidi"/>
+          <w:sz w:val="20"/>
+          <w:szCs w:val="20"/>
+        </w:rPr>
+      </w:pPr>
+      <w:proofErr w:type="spellStart"/>
+      <w:r>
+        <w:rPr>
+          <w:rFonts w:ascii="Candara" w:eastAsiaTheme="minorHAnsi" w:hAnsi="Candara" w:cstheme="minorBidi"/>
+          <w:b/>
+          <w:bCs/>
+          <w:sz w:val="20"/>
+          <w:szCs w:val="20"/>
+        </w:rPr>
+        <w:t>AnimatedContainer</w:t>
+      </w:r>
+      <w:proofErr w:type="spellEnd"/>
+      <w:r>
+        <w:rPr>
+          <w:rFonts w:ascii="Candara" w:eastAsiaTheme="minorHAnsi" w:hAnsi="Candara" w:cstheme="minorBidi"/>
+          <w:sz w:val="20"/>
+          <w:szCs w:val="20"/>
+        </w:rPr>
+        <w:t>:</w:t>
+      </w:r>
+      <w:r>
+        <w:rPr>
+          <w:rFonts w:ascii="Candara" w:eastAsiaTheme="minorHAnsi" w:hAnsi="Candara" w:cstheme="minorBidi"/>
+          <w:sz w:val="20"/>
+          <w:szCs w:val="20"/>
+        </w:rPr>
+        <w:br/>
+        <w:t>A ready-to-use widget that automatically animates changes to its properties, such as size, color, border, or padding. You just update the property, and it smoothly transitions from the old value to the new one.</w:t>
+      </w:r>
+      <w:r>
+        <w:rPr>
+          <w:rFonts w:ascii="Candara" w:eastAsiaTheme="minorHAnsi" w:hAnsi="Candara" w:cstheme="minorBidi"/>
+          <w:sz w:val="20"/>
+          <w:szCs w:val="20"/>
+        </w:rPr>
+        <w:t xml:space="preserve">            </w:t>
+      </w:r>
+      <w:r>
+        <w:rPr>
+          <w:rFonts w:ascii="Candara" w:eastAsiaTheme="minorHAnsi" w:hAnsi="Candara" w:cstheme="minorBidi"/>
+          <w:b/>
+          <w:bCs/>
+          <w:sz w:val="20"/>
+          <w:szCs w:val="20"/>
+        </w:rPr>
+        <w:t>Best use case</w:t>
+      </w:r>
+      <w:r>
+        <w:rPr>
+          <w:rFonts w:ascii="Candara" w:eastAsiaTheme="minorHAnsi" w:hAnsi="Candara" w:cstheme="minorBidi"/>
+          <w:sz w:val="20"/>
+          <w:szCs w:val="20"/>
+        </w:rPr>
+        <w:t>: When you need simple, direct animations without much control.</w:t>
+      </w:r>
+    </w:p>
+    <w:p>
+      <w:pPr>
+        <w:pStyle w:val="NormalWeb"/>
+        <w:rPr>
+          <w:rFonts w:ascii="Candara" w:eastAsiaTheme="minorHAnsi" w:hAnsi="Candara" w:cstheme="minorBidi"/>
+          <w:sz w:val="20"/>
+          <w:szCs w:val="20"/>
+        </w:rPr>
+      </w:pPr>
+      <w:proofErr w:type="spellStart"/>
+      <w:r>
+        <w:rPr>
+          <w:rFonts w:ascii="Candara" w:eastAsiaTheme="minorHAnsi" w:hAnsi="Candara" w:cstheme="minorBidi"/>
+          <w:b/>
+          <w:bCs/>
+          <w:sz w:val="20"/>
+          <w:szCs w:val="20"/>
+        </w:rPr>
+        <w:t>AnimatedBuilder</w:t>
+      </w:r>
+      <w:proofErr w:type="spellEnd"/>
+      <w:r>
+        <w:rPr>
+          <w:rFonts w:ascii="Candara" w:eastAsiaTheme="minorHAnsi" w:hAnsi="Candara" w:cstheme="minorBidi"/>
+          <w:sz w:val="20"/>
+          <w:szCs w:val="20"/>
+        </w:rPr>
+        <w:t>:</w:t>
+      </w:r>
+      <w:r>
+        <w:rPr>
+          <w:rFonts w:ascii="Candara" w:eastAsiaTheme="minorHAnsi" w:hAnsi="Candara" w:cstheme="minorBidi"/>
+          <w:sz w:val="20"/>
+          <w:szCs w:val="20"/>
+        </w:rPr>
+        <w:br/>
+        <w:t xml:space="preserve">A more flexible widget that gives you full control over animations. It works with an </w:t>
+      </w:r>
+      <w:proofErr w:type="spellStart"/>
+      <w:r>
+        <w:rPr>
+          <w:rFonts w:ascii="Candara" w:eastAsiaTheme="minorHAnsi" w:hAnsi="Candara" w:cstheme="minorBidi"/>
+          <w:sz w:val="20"/>
+          <w:szCs w:val="20"/>
+        </w:rPr>
+        <w:t>AnimationController</w:t>
+      </w:r>
+      <w:proofErr w:type="spellEnd"/>
+      <w:r>
+        <w:rPr>
+          <w:rFonts w:ascii="Candara" w:eastAsiaTheme="minorHAnsi" w:hAnsi="Candara" w:cstheme="minorBidi"/>
+          <w:sz w:val="20"/>
+          <w:szCs w:val="20"/>
+        </w:rPr>
+        <w:t xml:space="preserve"> and Animation objects, letting you rebuild any part of the UI based on the animation’s value.</w:t>
+      </w:r>
+      <w:r>
+        <w:rPr>
+          <w:rFonts w:ascii="Candara" w:eastAsiaTheme="minorHAnsi" w:hAnsi="Candara" w:cstheme="minorBidi"/>
+          <w:sz w:val="20"/>
+          <w:szCs w:val="20"/>
+        </w:rPr>
+        <w:br/>
+      </w:r>
+      <w:r>
+        <w:rPr>
+          <w:rFonts w:ascii="Candara" w:eastAsiaTheme="minorHAnsi" w:hAnsi="Candara" w:cstheme="minorBidi"/>
+          <w:b/>
+          <w:bCs/>
+          <w:sz w:val="20"/>
+          <w:szCs w:val="20"/>
+        </w:rPr>
+        <w:t>Best use case</w:t>
+      </w:r>
+      <w:r>
+        <w:rPr>
+          <w:rFonts w:ascii="Candara" w:eastAsiaTheme="minorHAnsi" w:hAnsi="Candara" w:cstheme="minorBidi"/>
+          <w:sz w:val="20"/>
+          <w:szCs w:val="20"/>
+        </w:rPr>
+        <w:t>: When you need complex or custom animations (e.g., moving along a path, synchronizing multiple animated properties).</w:t>
+      </w:r>
+    </w:p>
+    <w:p>
+      <w:pPr>
+        <w:rPr>
+          <w:rFonts w:ascii="Candara" w:hAnsi="Candara"/>
+          <w:b/>
+          <w:bCs/>
+        </w:rPr>
+      </w:pPr>
+      <w:r>
+        <w:rPr>
+          <w:rFonts w:ascii="Candara" w:hAnsi="Candara"/>
+          <w:b/>
+          <w:bCs/>
+          <w:sz w:val="20"/>
+          <w:szCs w:val="20"/>
+        </w:rPr>
+        <w:t xml:space="preserve">Question </w:t>
+      </w:r>
+      <w:proofErr w:type="gramStart"/>
+      <w:r>
+        <w:rPr>
+          <w:rFonts w:ascii="Candara" w:hAnsi="Candara"/>
+          <w:b/>
+          <w:bCs/>
+          <w:sz w:val="20"/>
+          <w:szCs w:val="20"/>
+        </w:rPr>
+        <w:t>9</w:t>
+      </w:r>
+      <w:r>
+        <w:rPr>
+          <w:rFonts w:ascii="Candara" w:hAnsi="Candara"/>
+          <w:b/>
+          <w:bCs/>
+        </w:rPr>
+        <w:t xml:space="preserve"> :</w:t>
+      </w:r>
+      <w:proofErr w:type="gramEnd"/>
+    </w:p>
+    <w:p>
+      <w:pPr>
+        <w:rPr>
+          <w:rFonts w:ascii="Candara" w:hAnsi="Candara"/>
+          <w:b/>
+          <w:bCs/>
+          <w:sz w:val="20"/>
+          <w:szCs w:val="20"/>
+        </w:rPr>
+      </w:pPr>
+      <w:r>
+        <w:rPr>
+          <w:rFonts w:ascii="Candara" w:hAnsi="Candara"/>
+          <w:b/>
+          <w:bCs/>
+          <w:sz w:val="20"/>
+          <w:szCs w:val="20"/>
+        </w:rPr>
+        <w:t xml:space="preserve">What is the purpose of </w:t>
+      </w:r>
+      <w:proofErr w:type="spellStart"/>
+      <w:r>
+        <w:rPr>
+          <w:rFonts w:ascii="Candara" w:hAnsi="Candara"/>
+          <w:b/>
+          <w:bCs/>
+          <w:sz w:val="20"/>
+          <w:szCs w:val="20"/>
+        </w:rPr>
+        <w:t>GlobalKey</w:t>
+      </w:r>
+      <w:proofErr w:type="spellEnd"/>
+      <w:r>
+        <w:rPr>
+          <w:rFonts w:ascii="Candara" w:hAnsi="Candara"/>
+          <w:b/>
+          <w:bCs/>
+          <w:sz w:val="20"/>
+          <w:szCs w:val="20"/>
+        </w:rPr>
+        <w:t xml:space="preserve"> and when should you avoid using it?</w:t>
+      </w:r>
+    </w:p>
+    <w:p>
+      <w:pPr>
+        <w:spacing w:before="100" w:beforeAutospacing="1" w:after="100" w:afterAutospacing="1" w:line="240" w:lineRule="auto"/>
+        <w:rPr>
+          <w:rFonts w:ascii="Candara" w:hAnsi="Candara"/>
+          <w:sz w:val="20"/>
+          <w:szCs w:val="20"/>
+        </w:rPr>
+      </w:pPr>
+      <w:proofErr w:type="spellStart"/>
+      <w:r>
+        <w:rPr>
+          <w:rFonts w:ascii="Candara" w:hAnsi="Candara"/>
+          <w:sz w:val="20"/>
+          <w:szCs w:val="20"/>
+        </w:rPr>
+        <w:t>GlobalKey</w:t>
+      </w:r>
+      <w:proofErr w:type="spellEnd"/>
+      <w:r>
+        <w:rPr>
+          <w:rFonts w:ascii="Candara" w:hAnsi="Candara"/>
+          <w:sz w:val="20"/>
+          <w:szCs w:val="20"/>
+        </w:rPr>
+        <w:t xml:space="preserve"> in Flutter is used to uniquely identify a widget across the widget tree. It allows you to access the widget’s state, its </w:t>
+      </w:r>
+      <w:proofErr w:type="spellStart"/>
+      <w:r>
+        <w:rPr>
+          <w:rFonts w:ascii="Candara" w:hAnsi="Candara"/>
+          <w:sz w:val="20"/>
+          <w:szCs w:val="20"/>
+        </w:rPr>
+        <w:t>BuildContext</w:t>
+      </w:r>
+      <w:proofErr w:type="spellEnd"/>
+      <w:r>
+        <w:rPr>
+          <w:rFonts w:ascii="Candara" w:hAnsi="Candara"/>
+          <w:sz w:val="20"/>
+          <w:szCs w:val="20"/>
+        </w:rPr>
+        <w:t xml:space="preserve">, or its </w:t>
+      </w:r>
+      <w:proofErr w:type="spellStart"/>
+      <w:r>
+        <w:rPr>
+          <w:rFonts w:ascii="Candara" w:hAnsi="Candara"/>
+          <w:sz w:val="20"/>
+          <w:szCs w:val="20"/>
+        </w:rPr>
+        <w:t>RenderObject</w:t>
+      </w:r>
+      <w:proofErr w:type="spellEnd"/>
+      <w:r>
+        <w:rPr>
+          <w:rFonts w:ascii="Candara" w:hAnsi="Candara"/>
+          <w:sz w:val="20"/>
+          <w:szCs w:val="20"/>
+        </w:rPr>
+        <w:t xml:space="preserve"> from outside the widget itself. It’s especially useful when you need to:</w:t>
+      </w:r>
+    </w:p>
+    <w:p>
+      <w:pPr>
+        <w:numPr>
+          <w:ilvl w:val="0"/>
+          <w:numId w:val="11"/>
+        </w:numPr>
+        <w:spacing w:before="100" w:beforeAutospacing="1" w:after="100" w:afterAutospacing="1" w:line="240" w:lineRule="auto"/>
+        <w:rPr>
+          <w:rFonts w:ascii="Candara" w:hAnsi="Candara"/>
+          <w:sz w:val="20"/>
+          <w:szCs w:val="20"/>
+        </w:rPr>
+      </w:pPr>
+      <w:r>
+        <w:rPr>
+          <w:rFonts w:ascii="Candara" w:hAnsi="Candara"/>
+          <w:sz w:val="20"/>
+          <w:szCs w:val="20"/>
+        </w:rPr>
+        <w:t xml:space="preserve">Access a State of a </w:t>
+      </w:r>
+      <w:proofErr w:type="spellStart"/>
+      <w:r>
+        <w:rPr>
+          <w:rFonts w:ascii="Candara" w:hAnsi="Candara"/>
+          <w:sz w:val="18"/>
+          <w:szCs w:val="18"/>
+        </w:rPr>
+        <w:t>StatefulWidget</w:t>
+      </w:r>
+      <w:proofErr w:type="spellEnd"/>
+      <w:r>
+        <w:rPr>
+          <w:rFonts w:ascii="Candara" w:hAnsi="Candara"/>
+          <w:sz w:val="20"/>
+          <w:szCs w:val="20"/>
+        </w:rPr>
+        <w:t xml:space="preserve"> from a parent or another widget.</w:t>
+      </w:r>
+    </w:p>
+    <w:p>
+      <w:pPr>
+        <w:numPr>
+          <w:ilvl w:val="0"/>
+          <w:numId w:val="11"/>
+        </w:numPr>
+        <w:spacing w:before="100" w:beforeAutospacing="1" w:after="100" w:afterAutospacing="1" w:line="240" w:lineRule="auto"/>
+        <w:rPr>
+          <w:rFonts w:ascii="Candara" w:hAnsi="Candara"/>
+          <w:sz w:val="20"/>
+          <w:szCs w:val="20"/>
+        </w:rPr>
+      </w:pPr>
+      <w:r>
+        <w:rPr>
+          <w:rFonts w:ascii="Candara" w:hAnsi="Candara"/>
+          <w:sz w:val="20"/>
+          <w:szCs w:val="20"/>
+        </w:rPr>
+        <w:t>Preserve the state of a widget when it moves in the widget tree.</w:t>
+      </w:r>
+    </w:p>
+    <w:p>
+      <w:pPr>
+        <w:numPr>
+          <w:ilvl w:val="0"/>
+          <w:numId w:val="11"/>
+        </w:numPr>
+        <w:spacing w:before="100" w:beforeAutospacing="1" w:after="100" w:afterAutospacing="1" w:line="240" w:lineRule="auto"/>
+        <w:rPr>
+          <w:rFonts w:ascii="Candara" w:hAnsi="Candara"/>
+          <w:sz w:val="20"/>
+          <w:szCs w:val="20"/>
+        </w:rPr>
+      </w:pPr>
+      <w:r>
+        <w:rPr>
+          <w:rFonts w:ascii="Candara" w:hAnsi="Candara"/>
+          <w:sz w:val="20"/>
+          <w:szCs w:val="20"/>
+        </w:rPr>
+        <w:t>Access layout information like size or position via the widget’s context.</w:t>
+      </w:r>
+    </w:p>
+    <w:p>
+      <w:pPr>
+        <w:spacing w:before="100" w:beforeAutospacing="1" w:after="100" w:afterAutospacing="1" w:line="240" w:lineRule="auto"/>
+        <w:rPr>
+          <w:rFonts w:ascii="Candara" w:hAnsi="Candara"/>
+          <w:sz w:val="20"/>
+          <w:szCs w:val="20"/>
+        </w:rPr>
+      </w:pPr>
+      <w:r>
+        <w:rPr>
+          <w:rFonts w:ascii="Candara" w:hAnsi="Candara"/>
+          <w:sz w:val="20"/>
+          <w:szCs w:val="20"/>
+        </w:rPr>
+        <w:t xml:space="preserve">However, you should avoid using </w:t>
+      </w:r>
+      <w:proofErr w:type="spellStart"/>
+      <w:r>
+        <w:rPr>
+          <w:rFonts w:ascii="Candara" w:hAnsi="Candara"/>
+          <w:sz w:val="18"/>
+          <w:szCs w:val="18"/>
+        </w:rPr>
+        <w:t>GlobalKey</w:t>
+      </w:r>
+      <w:proofErr w:type="spellEnd"/>
+      <w:r>
+        <w:rPr>
+          <w:rFonts w:ascii="Candara" w:hAnsi="Candara"/>
+          <w:sz w:val="20"/>
+          <w:szCs w:val="20"/>
+        </w:rPr>
+        <w:t xml:space="preserve"> unnecessarily because:</w:t>
+      </w:r>
+    </w:p>
+    <w:p>
+      <w:pPr>
+        <w:numPr>
+          <w:ilvl w:val="0"/>
+          <w:numId w:val="12"/>
+        </w:numPr>
+        <w:spacing w:before="100" w:beforeAutospacing="1" w:after="100" w:afterAutospacing="1" w:line="240" w:lineRule="auto"/>
+        <w:rPr>
+          <w:rFonts w:ascii="Candara" w:hAnsi="Candara"/>
+          <w:sz w:val="20"/>
+          <w:szCs w:val="20"/>
+        </w:rPr>
+      </w:pPr>
+      <w:r>
+        <w:rPr>
+          <w:rFonts w:ascii="Candara" w:hAnsi="Candara"/>
+          <w:sz w:val="20"/>
+          <w:szCs w:val="20"/>
+        </w:rPr>
+        <w:t>It’s expensive in terms of performance.</w:t>
+      </w:r>
+    </w:p>
+    <w:p>
+      <w:pPr>
+        <w:numPr>
+          <w:ilvl w:val="0"/>
+          <w:numId w:val="12"/>
+        </w:numPr>
+        <w:spacing w:before="100" w:beforeAutospacing="1" w:after="100" w:afterAutospacing="1" w:line="240" w:lineRule="auto"/>
+        <w:rPr>
+          <w:rFonts w:ascii="Candara" w:hAnsi="Candara"/>
+          <w:sz w:val="20"/>
+          <w:szCs w:val="20"/>
+        </w:rPr>
+      </w:pPr>
+      <w:r>
+        <w:rPr>
+          <w:rFonts w:ascii="Candara" w:hAnsi="Candara"/>
+          <w:sz w:val="20"/>
+          <w:szCs w:val="20"/>
+        </w:rPr>
+        <w:t>Overusing it can make your code harder to maintain.</w:t>
+      </w:r>
+    </w:p>
+    <w:p>
+      <w:pPr>
+        <w:numPr>
+          <w:ilvl w:val="0"/>
+          <w:numId w:val="12"/>
+        </w:numPr>
+        <w:spacing w:before="100" w:beforeAutospacing="1" w:after="100" w:afterAutospacing="1" w:line="240" w:lineRule="auto"/>
+        <w:rPr>
+          <w:rFonts w:ascii="Candara" w:hAnsi="Candara"/>
+          <w:sz w:val="20"/>
+          <w:szCs w:val="20"/>
+        </w:rPr>
+      </w:pPr>
+      <w:r>
+        <w:rPr>
+          <w:rFonts w:ascii="Candara" w:hAnsi="Candara"/>
+          <w:sz w:val="20"/>
+          <w:szCs w:val="20"/>
+        </w:rPr>
+        <w:t>If there’s a simpler solution using normal State management (</w:t>
+      </w:r>
+      <w:proofErr w:type="spellStart"/>
+      <w:r>
+        <w:rPr>
+          <w:rFonts w:ascii="Candara" w:hAnsi="Candara"/>
+          <w:sz w:val="20"/>
+          <w:szCs w:val="20"/>
+        </w:rPr>
+        <w:t>setState</w:t>
+      </w:r>
+      <w:proofErr w:type="spellEnd"/>
+      <w:r>
+        <w:rPr>
+          <w:rFonts w:ascii="Candara" w:hAnsi="Candara"/>
+          <w:sz w:val="20"/>
+          <w:szCs w:val="20"/>
+        </w:rPr>
+        <w:t xml:space="preserve">, Provider, </w:t>
+      </w:r>
+      <w:proofErr w:type="spellStart"/>
+      <w:r>
+        <w:rPr>
+          <w:rFonts w:ascii="Candara" w:hAnsi="Candara"/>
+          <w:sz w:val="20"/>
+          <w:szCs w:val="20"/>
+        </w:rPr>
+        <w:t>Riverpod</w:t>
+      </w:r>
+      <w:proofErr w:type="spellEnd"/>
+      <w:r>
+        <w:rPr>
+          <w:rFonts w:ascii="Candara" w:hAnsi="Candara"/>
+          <w:sz w:val="20"/>
+          <w:szCs w:val="20"/>
+        </w:rPr>
+        <w:t>, Cubit, etc.), that’s preferred.</w:t>
+      </w:r>
+    </w:p>
+    <w:p>
+      <w:pPr>
+        <w:rPr>
+          <w:rFonts w:ascii="Candara" w:hAnsi="Candara"/>
+          <w:b/>
+          <w:bCs/>
+          <w:sz w:val="20"/>
+          <w:szCs w:val="20"/>
+        </w:rPr>
+      </w:pPr>
+    </w:p>
+    <w:p>
+      <w:pPr>
+        <w:rPr>
+          <w:rFonts w:ascii="Candara" w:hAnsi="Candara"/>
+          <w:b/>
+          <w:bCs/>
+          <w:sz w:val="20"/>
+          <w:szCs w:val="20"/>
+        </w:rPr>
+      </w:pPr>
+    </w:p>
+    <w:p>
+      <w:pPr>
+        <w:rPr>
+          <w:rFonts w:ascii="Candara" w:hAnsi="Candara"/>
+          <w:b/>
+          <w:bCs/>
+          <w:sz w:val="20"/>
+          <w:szCs w:val="20"/>
+        </w:rPr>
+      </w:pPr>
+    </w:p>
+    <w:p>
+      <w:pPr>
+        <w:rPr>
+          <w:rFonts w:ascii="Candara" w:hAnsi="Candara"/>
+          <w:b/>
+          <w:bCs/>
+          <w:sz w:val="20"/>
+          <w:szCs w:val="20"/>
+        </w:rPr>
+      </w:pPr>
+    </w:p>
+    <w:p>
+      <w:pPr>
+        <w:rPr>
+          <w:rFonts w:ascii="Candara" w:hAnsi="Candara"/>
+          <w:b/>
+          <w:bCs/>
+          <w:sz w:val="20"/>
+          <w:szCs w:val="20"/>
+        </w:rPr>
+      </w:pPr>
+    </w:p>
+    <w:p>
+      <w:pPr>
+        <w:rPr>
+          <w:rFonts w:ascii="Candara" w:hAnsi="Candara"/>
+          <w:b/>
+          <w:bCs/>
+        </w:rPr>
+      </w:pPr>
+      <w:r>
+        <w:rPr>
+          <w:rFonts w:ascii="Candara" w:hAnsi="Candara"/>
+          <w:b/>
+          <w:bCs/>
+          <w:sz w:val="20"/>
+          <w:szCs w:val="20"/>
+        </w:rPr>
+        <w:t xml:space="preserve">Question </w:t>
+      </w:r>
+      <w:proofErr w:type="gramStart"/>
+      <w:r>
+        <w:rPr>
+          <w:rFonts w:ascii="Candara" w:hAnsi="Candara"/>
+          <w:b/>
+          <w:bCs/>
+          <w:sz w:val="20"/>
+          <w:szCs w:val="20"/>
+        </w:rPr>
+        <w:t>10</w:t>
+      </w:r>
+      <w:r>
+        <w:rPr>
+          <w:rFonts w:ascii="Candara" w:hAnsi="Candara"/>
+          <w:b/>
+          <w:bCs/>
+        </w:rPr>
+        <w:t xml:space="preserve"> :</w:t>
+      </w:r>
+      <w:proofErr w:type="gramEnd"/>
+    </w:p>
+    <w:p>
+      <w:pPr>
+        <w:rPr>
+          <w:rFonts w:ascii="Candara" w:hAnsi="Candara"/>
+          <w:b/>
+          <w:bCs/>
+          <w:sz w:val="20"/>
+          <w:szCs w:val="20"/>
+        </w:rPr>
+      </w:pPr>
+      <w:bookmarkStart w:id="5" w:name="OLE_LINK5"/>
+      <w:r>
+        <w:rPr>
+          <w:rFonts w:ascii="Candara" w:hAnsi="Candara"/>
+          <w:b/>
+          <w:bCs/>
+          <w:sz w:val="20"/>
+          <w:szCs w:val="20"/>
+        </w:rPr>
+        <w:t>Describe the widget lifecycle methods and when each is called.</w:t>
+      </w:r>
+    </w:p>
+    <w:bookmarkEnd w:id="5"/>
+    <w:p>
+      <w:pPr>
+        <w:spacing w:before="100" w:beforeAutospacing="1" w:after="100" w:afterAutospacing="1" w:line="240" w:lineRule="auto"/>
+        <w:rPr>
+          <w:rFonts w:ascii="Candara" w:hAnsi="Candara"/>
+          <w:sz w:val="20"/>
+          <w:szCs w:val="20"/>
+        </w:rPr>
+      </w:pPr>
+      <w:r>
+        <w:rPr>
+          <w:rFonts w:ascii="Candara" w:hAnsi="Candara"/>
+          <w:sz w:val="20"/>
+          <w:szCs w:val="20"/>
+        </w:rPr>
+        <w:t xml:space="preserve">In Flutter, the lifecycle of a </w:t>
+      </w:r>
+      <w:proofErr w:type="spellStart"/>
+      <w:r>
+        <w:rPr>
+          <w:rFonts w:ascii="Candara" w:hAnsi="Candara"/>
+          <w:sz w:val="20"/>
+          <w:szCs w:val="20"/>
+        </w:rPr>
+        <w:t>StatefulWidget</w:t>
+      </w:r>
+      <w:proofErr w:type="spellEnd"/>
+      <w:r>
+        <w:rPr>
+          <w:rFonts w:ascii="Candara" w:hAnsi="Candara"/>
+          <w:sz w:val="20"/>
+          <w:szCs w:val="20"/>
+        </w:rPr>
+        <w:t xml:space="preserve"> is managed by its associated State object, which holds mutable data. The key lifecycle methods are:</w:t>
+      </w:r>
+    </w:p>
+    <w:p>
+      <w:pPr>
+        <w:numPr>
+          <w:ilvl w:val="0"/>
+          <w:numId w:val="13"/>
+        </w:numPr>
+        <w:spacing w:before="100" w:beforeAutospacing="1" w:after="100" w:afterAutospacing="1" w:line="240" w:lineRule="auto"/>
+        <w:rPr>
+          <w:rFonts w:ascii="Candara" w:hAnsi="Candara"/>
+          <w:sz w:val="20"/>
+          <w:szCs w:val="20"/>
+        </w:rPr>
+      </w:pPr>
+      <w:proofErr w:type="spellStart"/>
+      <w:proofErr w:type="gramStart"/>
+      <w:r>
+        <w:rPr>
+          <w:rFonts w:ascii="Candara" w:hAnsi="Candara"/>
+          <w:b/>
+          <w:bCs/>
+          <w:sz w:val="20"/>
+          <w:szCs w:val="20"/>
+        </w:rPr>
+        <w:t>createState</w:t>
+      </w:r>
+      <w:proofErr w:type="spellEnd"/>
+      <w:r>
+        <w:rPr>
+          <w:rFonts w:ascii="Candara" w:hAnsi="Candara"/>
+          <w:b/>
+          <w:bCs/>
+          <w:sz w:val="20"/>
+          <w:szCs w:val="20"/>
+        </w:rPr>
+        <w:t>(</w:t>
+      </w:r>
+      <w:proofErr w:type="gramEnd"/>
+      <w:r>
+        <w:rPr>
+          <w:rFonts w:ascii="Candara" w:hAnsi="Candara"/>
+          <w:b/>
+          <w:bCs/>
+          <w:sz w:val="20"/>
+          <w:szCs w:val="20"/>
+        </w:rPr>
+        <w:t>)</w:t>
+      </w:r>
+      <w:r>
+        <w:rPr>
+          <w:rFonts w:ascii="Candara" w:hAnsi="Candara"/>
+          <w:sz w:val="20"/>
+          <w:szCs w:val="20"/>
+        </w:rPr>
+        <w:t xml:space="preserve"> </w:t>
+      </w:r>
+      <w:r>
+        <w:rPr>
+          <w:rFonts w:ascii="Arial" w:hAnsi="Arial" w:cs="Arial"/>
+          <w:sz w:val="20"/>
+          <w:szCs w:val="20"/>
+        </w:rPr>
+        <w:t>→</w:t>
+      </w:r>
+      <w:r>
+        <w:rPr>
+          <w:rFonts w:ascii="Candara" w:hAnsi="Candara"/>
+          <w:sz w:val="20"/>
+          <w:szCs w:val="20"/>
+        </w:rPr>
+        <w:t xml:space="preserve"> Called once when the widget is inserted into the widget tree, responsible for creating the State object.</w:t>
+      </w:r>
+    </w:p>
+    <w:p>
+      <w:pPr>
+        <w:numPr>
+          <w:ilvl w:val="0"/>
+          <w:numId w:val="13"/>
+        </w:numPr>
+        <w:spacing w:before="100" w:beforeAutospacing="1" w:after="100" w:afterAutospacing="1" w:line="240" w:lineRule="auto"/>
+        <w:rPr>
+          <w:rFonts w:ascii="Candara" w:hAnsi="Candara"/>
+          <w:sz w:val="20"/>
+          <w:szCs w:val="20"/>
+        </w:rPr>
+      </w:pPr>
+      <w:proofErr w:type="spellStart"/>
+      <w:proofErr w:type="gramStart"/>
+      <w:r>
+        <w:rPr>
+          <w:rFonts w:ascii="Candara" w:hAnsi="Candara"/>
+          <w:b/>
+          <w:bCs/>
+          <w:sz w:val="20"/>
+          <w:szCs w:val="20"/>
+        </w:rPr>
+        <w:t>initState</w:t>
+      </w:r>
+      <w:proofErr w:type="spellEnd"/>
+      <w:r>
+        <w:rPr>
+          <w:rFonts w:ascii="Candara" w:hAnsi="Candara"/>
+          <w:b/>
+          <w:bCs/>
+          <w:sz w:val="20"/>
+          <w:szCs w:val="20"/>
+        </w:rPr>
+        <w:t>(</w:t>
+      </w:r>
+      <w:proofErr w:type="gramEnd"/>
+      <w:r>
+        <w:rPr>
+          <w:rFonts w:ascii="Candara" w:hAnsi="Candara"/>
+          <w:b/>
+          <w:bCs/>
+          <w:sz w:val="20"/>
+          <w:szCs w:val="20"/>
+        </w:rPr>
+        <w:t>)</w:t>
+      </w:r>
+      <w:r>
+        <w:rPr>
+          <w:rFonts w:ascii="Candara" w:hAnsi="Candara"/>
+          <w:sz w:val="20"/>
+          <w:szCs w:val="20"/>
+        </w:rPr>
+        <w:t xml:space="preserve"> </w:t>
+      </w:r>
+      <w:r>
+        <w:rPr>
+          <w:rFonts w:ascii="Arial" w:hAnsi="Arial" w:cs="Arial"/>
+          <w:sz w:val="20"/>
+          <w:szCs w:val="20"/>
+        </w:rPr>
+        <w:t>→</w:t>
+      </w:r>
+      <w:r>
+        <w:rPr>
+          <w:rFonts w:ascii="Candara" w:hAnsi="Candara"/>
+          <w:sz w:val="20"/>
+          <w:szCs w:val="20"/>
+        </w:rPr>
+        <w:t xml:space="preserve"> Called once when the State object is first created; used for initializations like setting up controllers or starting listeners.</w:t>
+      </w:r>
+    </w:p>
+    <w:p>
+      <w:pPr>
+        <w:numPr>
+          <w:ilvl w:val="0"/>
+          <w:numId w:val="13"/>
+        </w:numPr>
+        <w:spacing w:before="100" w:beforeAutospacing="1" w:after="100" w:afterAutospacing="1" w:line="240" w:lineRule="auto"/>
+        <w:rPr>
+          <w:rFonts w:ascii="Candara" w:hAnsi="Candara"/>
+          <w:sz w:val="20"/>
+          <w:szCs w:val="20"/>
+        </w:rPr>
+      </w:pPr>
+      <w:proofErr w:type="spellStart"/>
+      <w:proofErr w:type="gramStart"/>
+      <w:r>
+        <w:rPr>
+          <w:rFonts w:ascii="Candara" w:hAnsi="Candara"/>
+          <w:b/>
+          <w:bCs/>
+          <w:sz w:val="20"/>
+          <w:szCs w:val="20"/>
+        </w:rPr>
+        <w:t>didChangeDependencies</w:t>
+      </w:r>
+      <w:proofErr w:type="spellEnd"/>
+      <w:r>
+        <w:rPr>
+          <w:rFonts w:ascii="Candara" w:hAnsi="Candara"/>
+          <w:b/>
+          <w:bCs/>
+          <w:sz w:val="20"/>
+          <w:szCs w:val="20"/>
+        </w:rPr>
+        <w:t>(</w:t>
+      </w:r>
+      <w:proofErr w:type="gramEnd"/>
+      <w:r>
+        <w:rPr>
+          <w:rFonts w:ascii="Candara" w:hAnsi="Candara"/>
+          <w:b/>
+          <w:bCs/>
+          <w:sz w:val="20"/>
+          <w:szCs w:val="20"/>
+        </w:rPr>
+        <w:t>)</w:t>
+      </w:r>
+      <w:r>
+        <w:rPr>
+          <w:rFonts w:ascii="Candara" w:hAnsi="Candara"/>
+          <w:sz w:val="20"/>
+          <w:szCs w:val="20"/>
+        </w:rPr>
+        <w:t xml:space="preserve"> </w:t>
+      </w:r>
+      <w:r>
+        <w:rPr>
+          <w:rFonts w:ascii="Arial" w:hAnsi="Arial" w:cs="Arial"/>
+          <w:sz w:val="20"/>
+          <w:szCs w:val="20"/>
+        </w:rPr>
+        <w:t>→</w:t>
+      </w:r>
+      <w:r>
+        <w:rPr>
+          <w:rFonts w:ascii="Candara" w:hAnsi="Candara"/>
+          <w:sz w:val="20"/>
+          <w:szCs w:val="20"/>
+        </w:rPr>
+        <w:t xml:space="preserve"> Called after </w:t>
+      </w:r>
+      <w:proofErr w:type="spellStart"/>
+      <w:r>
+        <w:rPr>
+          <w:rFonts w:ascii="Candara" w:hAnsi="Candara"/>
+          <w:sz w:val="20"/>
+          <w:szCs w:val="20"/>
+        </w:rPr>
+        <w:t>initState</w:t>
+      </w:r>
+      <w:proofErr w:type="spellEnd"/>
+      <w:r>
+        <w:rPr>
+          <w:rFonts w:ascii="Candara" w:hAnsi="Candara"/>
+          <w:sz w:val="20"/>
+          <w:szCs w:val="20"/>
+        </w:rPr>
+        <w:t xml:space="preserve">() and whenever dependencies change (e.g., when an </w:t>
+      </w:r>
+      <w:proofErr w:type="spellStart"/>
+      <w:r>
+        <w:rPr>
+          <w:rFonts w:ascii="Candara" w:hAnsi="Candara"/>
+          <w:sz w:val="20"/>
+          <w:szCs w:val="20"/>
+        </w:rPr>
+        <w:t>InheritedWidget</w:t>
+      </w:r>
+      <w:proofErr w:type="spellEnd"/>
+      <w:r>
+        <w:rPr>
+          <w:rFonts w:ascii="Candara" w:hAnsi="Candara"/>
+          <w:sz w:val="20"/>
+          <w:szCs w:val="20"/>
+        </w:rPr>
+        <w:t xml:space="preserve"> the widget depends on updates).</w:t>
+      </w:r>
+    </w:p>
+    <w:p>
+      <w:pPr>
+        <w:numPr>
+          <w:ilvl w:val="0"/>
+          <w:numId w:val="13"/>
+        </w:numPr>
+        <w:spacing w:before="100" w:beforeAutospacing="1" w:after="100" w:afterAutospacing="1" w:line="240" w:lineRule="auto"/>
+        <w:rPr>
+          <w:rFonts w:ascii="Candara" w:hAnsi="Candara"/>
+          <w:sz w:val="20"/>
+          <w:szCs w:val="20"/>
+        </w:rPr>
+      </w:pPr>
+      <w:proofErr w:type="gramStart"/>
+      <w:r>
+        <w:rPr>
+          <w:rFonts w:ascii="Candara" w:hAnsi="Candara"/>
+          <w:b/>
+          <w:bCs/>
+          <w:sz w:val="20"/>
+          <w:szCs w:val="20"/>
+        </w:rPr>
+        <w:t>build(</w:t>
+      </w:r>
+      <w:proofErr w:type="gramEnd"/>
+      <w:r>
+        <w:rPr>
+          <w:rFonts w:ascii="Candara" w:hAnsi="Candara"/>
+          <w:b/>
+          <w:bCs/>
+          <w:sz w:val="20"/>
+          <w:szCs w:val="20"/>
+        </w:rPr>
+        <w:t>)</w:t>
+      </w:r>
+      <w:r>
+        <w:rPr>
+          <w:rFonts w:ascii="Candara" w:hAnsi="Candara"/>
+          <w:sz w:val="20"/>
+          <w:szCs w:val="20"/>
+        </w:rPr>
+        <w:t xml:space="preserve"> </w:t>
+      </w:r>
+      <w:r>
+        <w:rPr>
+          <w:rFonts w:ascii="Arial" w:hAnsi="Arial" w:cs="Arial"/>
+          <w:sz w:val="20"/>
+          <w:szCs w:val="20"/>
+        </w:rPr>
+        <w:t>→</w:t>
+      </w:r>
+      <w:r>
+        <w:rPr>
+          <w:rFonts w:ascii="Candara" w:hAnsi="Candara"/>
+          <w:sz w:val="20"/>
+          <w:szCs w:val="20"/>
+        </w:rPr>
+        <w:t xml:space="preserve"> Called frequently to describe how the widget should look based on the current state.</w:t>
+      </w:r>
+    </w:p>
+    <w:p>
+      <w:pPr>
+        <w:numPr>
+          <w:ilvl w:val="0"/>
+          <w:numId w:val="13"/>
+        </w:numPr>
+        <w:spacing w:before="100" w:beforeAutospacing="1" w:after="100" w:afterAutospacing="1" w:line="240" w:lineRule="auto"/>
+        <w:rPr>
+          <w:rFonts w:ascii="Candara" w:hAnsi="Candara"/>
+          <w:sz w:val="20"/>
+          <w:szCs w:val="20"/>
+        </w:rPr>
+      </w:pPr>
+      <w:proofErr w:type="spellStart"/>
+      <w:proofErr w:type="gramStart"/>
+      <w:r>
+        <w:rPr>
+          <w:rFonts w:ascii="Candara" w:hAnsi="Candara"/>
+          <w:b/>
+          <w:bCs/>
+          <w:sz w:val="20"/>
+          <w:szCs w:val="20"/>
+        </w:rPr>
+        <w:t>didUpdateWidget</w:t>
+      </w:r>
+      <w:proofErr w:type="spellEnd"/>
+      <w:r>
+        <w:rPr>
+          <w:rFonts w:ascii="Candara" w:hAnsi="Candara"/>
+          <w:b/>
+          <w:bCs/>
+          <w:sz w:val="20"/>
+          <w:szCs w:val="20"/>
+        </w:rPr>
+        <w:t>(</w:t>
+      </w:r>
+      <w:proofErr w:type="gramEnd"/>
+      <w:r>
+        <w:rPr>
+          <w:rFonts w:ascii="Candara" w:hAnsi="Candara"/>
+          <w:b/>
+          <w:bCs/>
+          <w:sz w:val="20"/>
+          <w:szCs w:val="20"/>
+        </w:rPr>
+        <w:t>)</w:t>
+      </w:r>
+      <w:r>
+        <w:rPr>
+          <w:rFonts w:ascii="Candara" w:hAnsi="Candara"/>
+          <w:sz w:val="20"/>
+          <w:szCs w:val="20"/>
+        </w:rPr>
+        <w:t xml:space="preserve"> </w:t>
+      </w:r>
+      <w:r>
+        <w:rPr>
+          <w:rFonts w:ascii="Arial" w:hAnsi="Arial" w:cs="Arial"/>
+          <w:sz w:val="20"/>
+          <w:szCs w:val="20"/>
+        </w:rPr>
+        <w:t>→</w:t>
+      </w:r>
+      <w:r>
+        <w:rPr>
+          <w:rFonts w:ascii="Candara" w:hAnsi="Candara"/>
+          <w:sz w:val="20"/>
+          <w:szCs w:val="20"/>
+        </w:rPr>
+        <w:t xml:space="preserve"> Called when the parent widget rebuilds and passes new configuration to the current widget.</w:t>
+      </w:r>
+    </w:p>
+    <w:p>
+      <w:pPr>
+        <w:numPr>
+          <w:ilvl w:val="0"/>
+          <w:numId w:val="13"/>
+        </w:numPr>
+        <w:spacing w:before="100" w:beforeAutospacing="1" w:after="100" w:afterAutospacing="1" w:line="240" w:lineRule="auto"/>
+        <w:rPr>
+          <w:rFonts w:ascii="Candara" w:hAnsi="Candara"/>
+          <w:sz w:val="20"/>
+          <w:szCs w:val="20"/>
+        </w:rPr>
+      </w:pPr>
+      <w:proofErr w:type="gramStart"/>
+      <w:r>
+        <w:rPr>
+          <w:rFonts w:ascii="Candara" w:hAnsi="Candara"/>
+          <w:b/>
+          <w:bCs/>
+          <w:sz w:val="20"/>
+          <w:szCs w:val="20"/>
+        </w:rPr>
+        <w:t>deactivate(</w:t>
+      </w:r>
+      <w:proofErr w:type="gramEnd"/>
+      <w:r>
+        <w:rPr>
+          <w:rFonts w:ascii="Candara" w:hAnsi="Candara"/>
+          <w:b/>
+          <w:bCs/>
+          <w:sz w:val="20"/>
+          <w:szCs w:val="20"/>
+        </w:rPr>
+        <w:t>)</w:t>
+      </w:r>
+      <w:r>
+        <w:rPr>
+          <w:rFonts w:ascii="Candara" w:hAnsi="Candara"/>
+          <w:sz w:val="20"/>
+          <w:szCs w:val="20"/>
+        </w:rPr>
+        <w:t xml:space="preserve"> </w:t>
+      </w:r>
+      <w:r>
+        <w:rPr>
+          <w:rFonts w:ascii="Arial" w:hAnsi="Arial" w:cs="Arial"/>
+          <w:sz w:val="20"/>
+          <w:szCs w:val="20"/>
+        </w:rPr>
+        <w:t>→</w:t>
+      </w:r>
+      <w:r>
+        <w:rPr>
+          <w:rFonts w:ascii="Candara" w:hAnsi="Candara"/>
+          <w:sz w:val="20"/>
+          <w:szCs w:val="20"/>
+        </w:rPr>
+        <w:t xml:space="preserve"> Called when the widget is removed from the tree but might be reinserted later.</w:t>
+      </w:r>
+    </w:p>
+    <w:p>
+      <w:pPr>
+        <w:numPr>
+          <w:ilvl w:val="0"/>
+          <w:numId w:val="13"/>
+        </w:numPr>
+        <w:spacing w:before="100" w:beforeAutospacing="1" w:after="100" w:afterAutospacing="1" w:line="240" w:lineRule="auto"/>
+        <w:rPr>
+          <w:rFonts w:ascii="Candara" w:hAnsi="Candara"/>
+          <w:sz w:val="20"/>
+          <w:szCs w:val="20"/>
+        </w:rPr>
+      </w:pPr>
+      <w:proofErr w:type="gramStart"/>
+      <w:r>
+        <w:rPr>
+          <w:rFonts w:ascii="Candara" w:hAnsi="Candara"/>
+          <w:b/>
+          <w:bCs/>
+          <w:sz w:val="20"/>
+          <w:szCs w:val="20"/>
+        </w:rPr>
+        <w:t>dispose(</w:t>
+      </w:r>
+      <w:proofErr w:type="gramEnd"/>
+      <w:r>
+        <w:rPr>
+          <w:rFonts w:ascii="Candara" w:hAnsi="Candara"/>
+          <w:b/>
+          <w:bCs/>
+          <w:sz w:val="20"/>
+          <w:szCs w:val="20"/>
+        </w:rPr>
+        <w:t>)</w:t>
+      </w:r>
+      <w:r>
+        <w:rPr>
+          <w:rFonts w:ascii="Candara" w:hAnsi="Candara"/>
+          <w:sz w:val="20"/>
+          <w:szCs w:val="20"/>
+        </w:rPr>
+        <w:t xml:space="preserve"> </w:t>
+      </w:r>
+      <w:r>
+        <w:rPr>
+          <w:rFonts w:ascii="Arial" w:hAnsi="Arial" w:cs="Arial"/>
+          <w:sz w:val="20"/>
+          <w:szCs w:val="20"/>
+        </w:rPr>
+        <w:t>→</w:t>
+      </w:r>
+      <w:r>
+        <w:rPr>
+          <w:rFonts w:ascii="Candara" w:hAnsi="Candara"/>
+          <w:sz w:val="20"/>
+          <w:szCs w:val="20"/>
+        </w:rPr>
+        <w:t xml:space="preserve"> Called when the widget is permanently removed; used to clean up resources like controllers and subscriptions.</w:t>
+      </w:r>
+    </w:p>
+    <w:p>
+      <w:pPr>
+        <w:spacing w:before="100" w:beforeAutospacing="1" w:after="100" w:afterAutospacing="1" w:line="240" w:lineRule="auto"/>
+        <w:rPr>
+          <w:rFonts w:ascii="Candara" w:hAnsi="Candara"/>
+          <w:sz w:val="20"/>
+          <w:szCs w:val="20"/>
+        </w:rPr>
+      </w:pPr>
+      <w:r>
+        <w:rPr>
+          <w:rFonts w:ascii="Candara" w:hAnsi="Candara"/>
+          <w:sz w:val="20"/>
+          <w:szCs w:val="20"/>
+        </w:rPr>
+        <w:t xml:space="preserve">In short, </w:t>
+      </w:r>
+      <w:proofErr w:type="spellStart"/>
+      <w:proofErr w:type="gramStart"/>
+      <w:r>
+        <w:rPr>
+          <w:rFonts w:ascii="Candara" w:hAnsi="Candara"/>
+          <w:b/>
+          <w:bCs/>
+          <w:sz w:val="20"/>
+          <w:szCs w:val="20"/>
+        </w:rPr>
+        <w:t>initState</w:t>
+      </w:r>
+      <w:proofErr w:type="spellEnd"/>
+      <w:r>
+        <w:rPr>
+          <w:rFonts w:ascii="Candara" w:hAnsi="Candara"/>
+          <w:b/>
+          <w:bCs/>
+          <w:sz w:val="20"/>
+          <w:szCs w:val="20"/>
+        </w:rPr>
+        <w:t>(</w:t>
+      </w:r>
+      <w:proofErr w:type="gramEnd"/>
+      <w:r>
+        <w:rPr>
+          <w:rFonts w:ascii="Candara" w:hAnsi="Candara"/>
+          <w:b/>
+          <w:bCs/>
+          <w:sz w:val="20"/>
+          <w:szCs w:val="20"/>
+        </w:rPr>
+        <w:t>)</w:t>
+      </w:r>
+      <w:r>
+        <w:rPr>
+          <w:rFonts w:ascii="Candara" w:hAnsi="Candara"/>
+          <w:sz w:val="20"/>
+          <w:szCs w:val="20"/>
+        </w:rPr>
+        <w:t xml:space="preserve"> is for setup, </w:t>
+      </w:r>
+      <w:r>
+        <w:rPr>
+          <w:rFonts w:ascii="Candara" w:hAnsi="Candara"/>
+          <w:b/>
+          <w:bCs/>
+          <w:sz w:val="20"/>
+          <w:szCs w:val="20"/>
+        </w:rPr>
+        <w:t xml:space="preserve">build() </w:t>
+      </w:r>
+      <w:r>
+        <w:rPr>
+          <w:rFonts w:ascii="Candara" w:hAnsi="Candara"/>
+          <w:sz w:val="20"/>
+          <w:szCs w:val="20"/>
+        </w:rPr>
+        <w:t xml:space="preserve">is for rendering, </w:t>
+      </w:r>
+      <w:proofErr w:type="spellStart"/>
+      <w:r>
+        <w:rPr>
+          <w:rFonts w:ascii="Candara" w:hAnsi="Candara"/>
+          <w:b/>
+          <w:bCs/>
+          <w:sz w:val="20"/>
+          <w:szCs w:val="20"/>
+        </w:rPr>
+        <w:t>didUpdateWidget</w:t>
+      </w:r>
+      <w:proofErr w:type="spellEnd"/>
+      <w:r>
+        <w:rPr>
+          <w:rFonts w:ascii="Candara" w:hAnsi="Candara"/>
+          <w:b/>
+          <w:bCs/>
+          <w:sz w:val="20"/>
+          <w:szCs w:val="20"/>
+        </w:rPr>
+        <w:t>()</w:t>
+      </w:r>
+      <w:r>
+        <w:rPr>
+          <w:rFonts w:ascii="Candara" w:hAnsi="Candara"/>
+          <w:sz w:val="20"/>
+          <w:szCs w:val="20"/>
+        </w:rPr>
+        <w:t xml:space="preserve"> handles updates, and </w:t>
+      </w:r>
+      <w:r>
+        <w:rPr>
+          <w:rFonts w:ascii="Candara" w:hAnsi="Candara"/>
+          <w:b/>
+          <w:bCs/>
+          <w:sz w:val="20"/>
+          <w:szCs w:val="20"/>
+        </w:rPr>
+        <w:t>dispose</w:t>
+      </w:r>
+      <w:r>
+        <w:rPr>
+          <w:rFonts w:ascii="Candara" w:hAnsi="Candara"/>
+          <w:sz w:val="20"/>
+          <w:szCs w:val="20"/>
+        </w:rPr>
+        <w:t>() is for cleanup.</w:t>
+      </w:r>
+    </w:p>
+    <w:p>
+      <w:pPr>
+        <w:pStyle w:val="NormalWeb"/>
+        <w:rPr>
+          <w:rFonts w:ascii="Candara" w:eastAsiaTheme="minorHAnsi" w:hAnsi="Candara" w:cstheme="minorBidi"/>
+          <w:sz w:val="20"/>
+          <w:szCs w:val="20"/>
+        </w:rPr>
+      </w:pPr>
+    </w:p>
     <w:p>
       <w:pPr>
         <w:pStyle w:val="ListParagraph"/>
         <w:numPr>
           <w:ilvl w:val="0"/>
-          <w:numId w:val="1"/>
+          <w:numId w:val="10"/>
         </w:numPr>
         <w:rPr>
           <w:rFonts w:ascii="Candara" w:hAnsi="Candara"/>
           <w:b/>
           <w:bCs/>
-        </w:rPr>
-      </w:pPr>
-      <w:r>
-        <w:t>Challenge 3:</w:t>
-      </w:r>
-      <w:r>
-        <w:rPr>
-          <w:rFonts w:ascii="Candara" w:hAnsi="Candara"/>
-          <w:b/>
-          <w:bCs/>
+          <w:sz w:val="20"/>
+          <w:szCs w:val="20"/>
+        </w:rPr>
+      </w:pPr>
+      <w:r>
+        <w:rPr>
+          <w:rFonts w:ascii="Candara" w:hAnsi="Candara"/>
+          <w:b/>
+          <w:bCs/>
+          <w:sz w:val="20"/>
+          <w:szCs w:val="20"/>
+        </w:rPr>
+        <w:t>Mini App: Widgets</w:t>
+      </w:r>
+      <w:r>
+        <w:rPr>
+          <w:rFonts w:ascii="Candara" w:hAnsi="Candara"/>
+          <w:b/>
+          <w:bCs/>
+          <w:sz w:val="20"/>
+          <w:szCs w:val="20"/>
         </w:rPr>
         <w:t xml:space="preserve"> =&gt; </w:t>
       </w:r>
@@ -545,114 +2557,179 @@
     <w:p>
       <w:pPr>
         <w:pStyle w:val="ListParagraph"/>
-        <w:rPr>
-          <w:rFonts w:ascii="Candara" w:hAnsi="Candara"/>
-          <w:b/>
-          <w:bCs/>
-        </w:rPr>
-      </w:pPr>
-    </w:p>
-    <w:p>
-      <w:pPr>
-        <w:rPr>
-          <w:rFonts w:ascii="Candara" w:hAnsi="Candara"/>
-          <w:b/>
-          <w:bCs/>
-        </w:rPr>
-      </w:pPr>
-      <w:r>
-        <w:rPr>
-          <w:rFonts w:ascii="Candara" w:hAnsi="Candara"/>
-          <w:b/>
-          <w:bCs/>
-        </w:rPr>
-        <w:t xml:space="preserve">Widget Knowledge </w:t>
-      </w:r>
-      <w:proofErr w:type="gramStart"/>
-      <w:r>
-        <w:rPr>
-          <w:rFonts w:ascii="Candara" w:hAnsi="Candara"/>
-          <w:b/>
-          <w:bCs/>
-        </w:rPr>
-        <w:t>Questions</w:t>
-      </w:r>
-      <w:r>
-        <w:rPr>
-          <w:rFonts w:ascii="Candara" w:hAnsi="Candara"/>
-          <w:b/>
-          <w:bCs/>
-        </w:rPr>
-        <w:t xml:space="preserve"> :</w:t>
-      </w:r>
-      <w:proofErr w:type="gramEnd"/>
-    </w:p>
-    <w:p>
-      <w:pPr>
-        <w:rPr>
-          <w:rFonts w:ascii="Candara" w:hAnsi="Candara"/>
-          <w:b/>
-          <w:bCs/>
-          <w:sz w:val="20"/>
-          <w:szCs w:val="20"/>
-        </w:rPr>
-      </w:pPr>
-      <w:r>
-        <w:rPr>
-          <w:rFonts w:ascii="Candara" w:hAnsi="Candara"/>
-          <w:b/>
-          <w:bCs/>
-          <w:sz w:val="20"/>
-          <w:szCs w:val="20"/>
-        </w:rPr>
-        <w:t xml:space="preserve">Question </w:t>
-      </w:r>
-      <w:proofErr w:type="gramStart"/>
-      <w:r>
-        <w:rPr>
-          <w:rFonts w:ascii="Candara" w:hAnsi="Candara"/>
-          <w:b/>
-          <w:bCs/>
-          <w:sz w:val="20"/>
-          <w:szCs w:val="20"/>
-        </w:rPr>
-        <w:t xml:space="preserve">6 </w:t>
-      </w:r>
-      <w:r>
-        <w:rPr>
-          <w:rFonts w:ascii="Candara" w:hAnsi="Candara"/>
-          <w:b/>
-          <w:bCs/>
-          <w:sz w:val="20"/>
-          <w:szCs w:val="20"/>
-        </w:rPr>
-        <w:t>:</w:t>
-      </w:r>
-      <w:proofErr w:type="gramEnd"/>
-    </w:p>
-    <w:p>
-      <w:pPr>
-        <w:rPr>
-          <w:rFonts w:ascii="Candara" w:hAnsi="Candara"/>
-          <w:b/>
-          <w:bCs/>
-          <w:sz w:val="20"/>
-          <w:szCs w:val="20"/>
-        </w:rPr>
-      </w:pPr>
-    </w:p>
-    <w:p>
-      <w:pPr>
-        <w:rPr>
-          <w:rFonts w:ascii="Candara" w:hAnsi="Candara"/>
-          <w:b/>
-          <w:bCs/>
+        <w:numPr>
+          <w:ilvl w:val="0"/>
+          <w:numId w:val="10"/>
+        </w:numPr>
+        <w:rPr>
+          <w:rFonts w:ascii="Candara" w:hAnsi="Candara"/>
+          <w:b/>
+          <w:bCs/>
+          <w:sz w:val="20"/>
+          <w:szCs w:val="20"/>
+        </w:rPr>
+      </w:pPr>
+      <w:r>
+        <w:rPr>
+          <w:rFonts w:ascii="Candara" w:hAnsi="Candara"/>
+          <w:b/>
+          <w:bCs/>
+          <w:sz w:val="20"/>
+          <w:szCs w:val="20"/>
+        </w:rPr>
+        <w:t>Mini (UI only) App: Clean Architecture</w:t>
+      </w:r>
+      <w:r>
+        <w:rPr>
+          <w:rFonts w:ascii="Candara" w:hAnsi="Candara"/>
+          <w:b/>
+          <w:bCs/>
+          <w:sz w:val="20"/>
+          <w:szCs w:val="20"/>
+        </w:rPr>
+        <w:t xml:space="preserve"> =&gt; </w:t>
+      </w:r>
+      <w:hyperlink r:id="rId10" w:history="1">
+        <w:proofErr w:type="spellStart"/>
+        <w:r>
+          <w:rPr>
+            <w:rStyle w:val="Hyperlink"/>
+          </w:rPr>
+          <w:t>Github</w:t>
+        </w:r>
+        <w:proofErr w:type="spellEnd"/>
+        <w:r>
+          <w:rPr>
+            <w:rStyle w:val="Hyperlink"/>
+          </w:rPr>
+          <w:t xml:space="preserve"> Repo link</w:t>
+        </w:r>
+      </w:hyperlink>
+    </w:p>
+    <w:p>
+      <w:pPr>
+        <w:pStyle w:val="ListParagraph"/>
+        <w:numPr>
+          <w:ilvl w:val="0"/>
+          <w:numId w:val="10"/>
+        </w:numPr>
+        <w:rPr>
+          <w:rFonts w:ascii="Candara" w:hAnsi="Candara"/>
+          <w:b/>
+          <w:bCs/>
+          <w:sz w:val="20"/>
+          <w:szCs w:val="20"/>
+        </w:rPr>
+      </w:pPr>
+      <w:hyperlink r:id="rId11" w:history="1">
+        <w:r>
+          <w:rPr>
+            <w:rFonts w:ascii="Candara" w:hAnsi="Candara"/>
+            <w:b/>
+            <w:bCs/>
+            <w:sz w:val="20"/>
+            <w:szCs w:val="20"/>
+          </w:rPr>
+          <w:t>Problem Solving</w:t>
+        </w:r>
+      </w:hyperlink>
+      <w:r>
+        <w:rPr>
+          <w:rFonts w:ascii="Candara" w:hAnsi="Candara"/>
+          <w:b/>
+          <w:bCs/>
+          <w:sz w:val="20"/>
+          <w:szCs w:val="20"/>
+        </w:rPr>
+        <w:t xml:space="preserve"> =&gt;</w:t>
+      </w:r>
+      <w:proofErr w:type="spellStart"/>
+      <w:r>
+        <w:fldChar w:fldCharType="begin"/>
+      </w:r>
+      <w:r>
+        <w:instrText>HYPERLINK "https://github.com/romisaa5/problem_solving_dart"</w:instrText>
+      </w:r>
+      <w:r>
+        <w:fldChar w:fldCharType="separate"/>
+      </w:r>
+      <w:r>
+        <w:rPr>
+          <w:rStyle w:val="Hyperlink"/>
+        </w:rPr>
+        <w:t>Github</w:t>
+      </w:r>
+      <w:proofErr w:type="spellEnd"/>
+      <w:r>
+        <w:rPr>
+          <w:rStyle w:val="Hyperlink"/>
+        </w:rPr>
+        <w:t xml:space="preserve"> Repo link</w:t>
+      </w:r>
+      <w:r>
+        <w:fldChar w:fldCharType="end"/>
+      </w:r>
+    </w:p>
+    <w:p>
+      <w:pPr>
+        <w:pStyle w:val="ListParagraph"/>
+        <w:numPr>
+          <w:ilvl w:val="0"/>
+          <w:numId w:val="10"/>
+        </w:numPr>
+        <w:rPr>
+          <w:rFonts w:ascii="Candara" w:hAnsi="Candara"/>
+          <w:b/>
+          <w:bCs/>
+          <w:sz w:val="20"/>
+          <w:szCs w:val="20"/>
+        </w:rPr>
+      </w:pPr>
+      <w:r>
+        <w:rPr>
+          <w:rFonts w:ascii="Candara" w:hAnsi="Candara"/>
+          <w:b/>
+          <w:bCs/>
+          <w:sz w:val="20"/>
+          <w:szCs w:val="20"/>
+        </w:rPr>
+        <w:t>Post Link</w:t>
+      </w:r>
+      <w:r>
+        <w:rPr>
+          <w:rFonts w:ascii="Candara" w:hAnsi="Candara"/>
+          <w:b/>
+          <w:bCs/>
+          <w:sz w:val="20"/>
+          <w:szCs w:val="20"/>
+        </w:rPr>
+        <w:t>e</w:t>
+      </w:r>
+      <w:r>
+        <w:rPr>
+          <w:rFonts w:ascii="Candara" w:hAnsi="Candara"/>
+          <w:b/>
+          <w:bCs/>
+          <w:sz w:val="20"/>
+          <w:szCs w:val="20"/>
+        </w:rPr>
+        <w:t>dIn =&gt; Link</w:t>
+      </w:r>
+    </w:p>
+    <w:p>
+      <w:pPr>
+        <w:rPr>
+          <w:rFonts w:ascii="Candara" w:hAnsi="Candara"/>
+          <w:b/>
+          <w:bCs/>
+          <w:sz w:val="20"/>
+          <w:szCs w:val="20"/>
         </w:rPr>
       </w:pPr>
     </w:p>
     <w:sectPr>
-      <w:headerReference w:type="default" r:id="rId10"/>
-      <w:footerReference w:type="default" r:id="rId11"/>
+      <w:headerReference w:type="default" r:id="rId12"/>
+      <w:footerReference w:type="default" r:id="rId13"/>
       <w:pgSz w:w="12240" w:h="15840"/>
       <w:pgMar w:top="1440" w:right="1440" w:bottom="1440" w:left="1440" w:header="720" w:footer="720" w:gutter="0"/>
       <w:pgBorders w:offsetFrom="page">
@@ -703,7 +2780,6 @@
         <w:docPartUnique/>
       </w:docPartObj>
     </w:sdtPr>
-    <w:sdtEndPr/>
     <w:sdtContent>
       <w:p>
         <w:pPr>
@@ -723,7 +2799,7 @@
           <w:rPr>
             <w:noProof/>
           </w:rPr>
-          <w:t>1</w:t>
+          <w:t>3</w:t>
         </w:r>
         <w:r>
           <w:rPr>
@@ -909,6 +2985,119 @@
 <file path=word/numbering.xml><?xml version="1.0" encoding="utf-8"?>
 <w:numbering xmlns:wpc="http://schemas.microsoft.com/office/word/2010/wordprocessingCanvas" xmlns:cx="http://schemas.microsoft.com/office/drawing/2014/chartex" xmlns:cx1="http://schemas.microsoft.com/office/drawing/2015/9/8/chartex" xmlns:mc="http://schemas.openxmlformats.org/markup-compatibility/2006" xmlns:o="urn:schemas-microsoft-com:office:office" xmlns:r="http://schemas.openxmlformats.org/officeDocument/2006/relationships" xmlns:m="http://schemas.openxmlformats.org/officeDocument/2006/math" xmlns:v="urn:schemas-microsoft-com:vml" xmlns:wp14="http://schemas.microsoft.com/office/word/2010/wordprocessingDrawing" xmlns:wp="http://schemas.openxmlformats.org/drawingml/2006/wordprocessingDrawing" xmlns:w10="urn:schemas-microsoft-com:office:word" xmlns:w="http://schemas.openxmlformats.org/wordprocessingml/2006/main" xmlns:w14="http://schemas.microsoft.com/office/word/2010/wordml" xmlns:w15="http://schemas.microsoft.com/office/word/2012/wordml" xmlns:w16se="http://schemas.microsoft.com/office/word/2015/wordml/symex" xmlns:wpg="http://schemas.microsoft.com/office/word/2010/wordprocessingGroup" xmlns:wpi="http://schemas.microsoft.com/office/word/2010/wordprocessingInk" xmlns:wne="http://schemas.microsoft.com/office/word/2006/wordml" xmlns:wps="http://schemas.microsoft.com/office/word/2010/wordprocessingShape" mc:Ignorable="w14 w15 w16se wp14">
   <w:abstractNum w:abstractNumId="0" w15:restartNumberingAfterBreak="0">
+    <w:nsid w:val="043A5B45"/>
+    <w:multiLevelType w:val="hybridMultilevel"/>
+    <w:tmpl w:val="41A23832"/>
+    <w:lvl w:ilvl="0" w:tplc="04090001">
+      <w:start w:val="1"/>
+      <w:numFmt w:val="bullet"/>
+      <w:lvlText w:val=""/>
+      <w:lvlJc w:val="left"/>
+      <w:pPr>
+        <w:ind w:left="720" w:hanging="360"/>
+      </w:pPr>
+      <w:rPr>
+        <w:rFonts w:ascii="Symbol" w:hAnsi="Symbol" w:hint="default"/>
+      </w:rPr>
+    </w:lvl>
+    <w:lvl w:ilvl="1" w:tplc="04090003" w:tentative="1">
+      <w:start w:val="1"/>
+      <w:numFmt w:val="bullet"/>
+      <w:lvlText w:val="o"/>
+      <w:lvlJc w:val="left"/>
+      <w:pPr>
+        <w:ind w:left="1440" w:hanging="360"/>
+      </w:pPr>
+      <w:rPr>
+        <w:rFonts w:ascii="Courier New" w:hAnsi="Courier New" w:cs="Courier New" w:hint="default"/>
+      </w:rPr>
+    </w:lvl>
+    <w:lvl w:ilvl="2" w:tplc="04090005" w:tentative="1">
+      <w:start w:val="1"/>
+      <w:numFmt w:val="bullet"/>
+      <w:lvlText w:val=""/>
+      <w:lvlJc w:val="left"/>
+      <w:pPr>
+        <w:ind w:left="2160" w:hanging="360"/>
+      </w:pPr>
+      <w:rPr>
+        <w:rFonts w:ascii="Wingdings" w:hAnsi="Wingdings" w:hint="default"/>
+      </w:rPr>
+    </w:lvl>
+    <w:lvl w:ilvl="3" w:tplc="04090001" w:tentative="1">
+      <w:start w:val="1"/>
+      <w:numFmt w:val="bullet"/>
+      <w:lvlText w:val=""/>
+      <w:lvlJc w:val="left"/>
+      <w:pPr>
+        <w:ind w:left="2880" w:hanging="360"/>
+      </w:pPr>
+      <w:rPr>
+        <w:rFonts w:ascii="Symbol" w:hAnsi="Symbol" w:hint="default"/>
+      </w:rPr>
+    </w:lvl>
+    <w:lvl w:ilvl="4" w:tplc="04090003" w:tentative="1">
+      <w:start w:val="1"/>
+      <w:numFmt w:val="bullet"/>
+      <w:lvlText w:val="o"/>
+      <w:lvlJc w:val="left"/>
+      <w:pPr>
+        <w:ind w:left="3600" w:hanging="360"/>
+      </w:pPr>
+      <w:rPr>
+        <w:rFonts w:ascii="Courier New" w:hAnsi="Courier New" w:cs="Courier New" w:hint="default"/>
+      </w:rPr>
+    </w:lvl>
+    <w:lvl w:ilvl="5" w:tplc="04090005" w:tentative="1">
+      <w:start w:val="1"/>
+      <w:numFmt w:val="bullet"/>
+      <w:lvlText w:val=""/>
+      <w:lvlJc w:val="left"/>
+      <w:pPr>
+        <w:ind w:left="4320" w:hanging="360"/>
+      </w:pPr>
+      <w:rPr>
+        <w:rFonts w:ascii="Wingdings" w:hAnsi="Wingdings" w:hint="default"/>
+      </w:rPr>
+    </w:lvl>
+    <w:lvl w:ilvl="6" w:tplc="04090001" w:tentative="1">
+      <w:start w:val="1"/>
+      <w:numFmt w:val="bullet"/>
+      <w:lvlText w:val=""/>
+      <w:lvlJc w:val="left"/>
+      <w:pPr>
+        <w:ind w:left="5040" w:hanging="360"/>
+      </w:pPr>
+      <w:rPr>
+        <w:rFonts w:ascii="Symbol" w:hAnsi="Symbol" w:hint="default"/>
+      </w:rPr>
+    </w:lvl>
+    <w:lvl w:ilvl="7" w:tplc="04090003" w:tentative="1">
+      <w:start w:val="1"/>
+      <w:numFmt w:val="bullet"/>
+      <w:lvlText w:val="o"/>
+      <w:lvlJc w:val="left"/>
+      <w:pPr>
+        <w:ind w:left="5760" w:hanging="360"/>
+      </w:pPr>
+      <w:rPr>
+        <w:rFonts w:ascii="Courier New" w:hAnsi="Courier New" w:cs="Courier New" w:hint="default"/>
+      </w:rPr>
+    </w:lvl>
+    <w:lvl w:ilvl="8" w:tplc="04090005" w:tentative="1">
+      <w:start w:val="1"/>
+      <w:numFmt w:val="bullet"/>
+      <w:lvlText w:val=""/>
+      <w:lvlJc w:val="left"/>
+      <w:pPr>
+        <w:ind w:left="6480" w:hanging="360"/>
+      </w:pPr>
+      <w:rPr>
+        <w:rFonts w:ascii="Wingdings" w:hAnsi="Wingdings" w:hint="default"/>
+      </w:rPr>
+    </w:lvl>
+  </w:abstractNum>
+  <w:abstractNum w:abstractNumId="1" w15:restartNumberingAfterBreak="0">
     <w:nsid w:val="11907052"/>
     <w:multiLevelType w:val="hybridMultilevel"/>
     <w:tmpl w:val="70B09A96"/>
@@ -1021,8 +3210,1359 @@
       </w:rPr>
     </w:lvl>
   </w:abstractNum>
+  <w:abstractNum w:abstractNumId="2" w15:restartNumberingAfterBreak="0">
+    <w:nsid w:val="14495B78"/>
+    <w:multiLevelType w:val="multilevel"/>
+    <w:tmpl w:val="8BF0DE4A"/>
+    <w:lvl w:ilvl="0">
+      <w:start w:val="1"/>
+      <w:numFmt w:val="bullet"/>
+      <w:lvlText w:val=""/>
+      <w:lvlJc w:val="left"/>
+      <w:pPr>
+        <w:tabs>
+          <w:tab w:val="num" w:pos="720"/>
+        </w:tabs>
+        <w:ind w:left="720" w:hanging="360"/>
+      </w:pPr>
+      <w:rPr>
+        <w:rFonts w:ascii="Symbol" w:hAnsi="Symbol" w:hint="default"/>
+        <w:sz w:val="20"/>
+      </w:rPr>
+    </w:lvl>
+    <w:lvl w:ilvl="1" w:tentative="1">
+      <w:start w:val="1"/>
+      <w:numFmt w:val="bullet"/>
+      <w:lvlText w:val="o"/>
+      <w:lvlJc w:val="left"/>
+      <w:pPr>
+        <w:tabs>
+          <w:tab w:val="num" w:pos="1440"/>
+        </w:tabs>
+        <w:ind w:left="1440" w:hanging="360"/>
+      </w:pPr>
+      <w:rPr>
+        <w:rFonts w:ascii="Courier New" w:hAnsi="Courier New" w:hint="default"/>
+        <w:sz w:val="20"/>
+      </w:rPr>
+    </w:lvl>
+    <w:lvl w:ilvl="2" w:tentative="1">
+      <w:start w:val="1"/>
+      <w:numFmt w:val="bullet"/>
+      <w:lvlText w:val=""/>
+      <w:lvlJc w:val="left"/>
+      <w:pPr>
+        <w:tabs>
+          <w:tab w:val="num" w:pos="2160"/>
+        </w:tabs>
+        <w:ind w:left="2160" w:hanging="360"/>
+      </w:pPr>
+      <w:rPr>
+        <w:rFonts w:ascii="Wingdings" w:hAnsi="Wingdings" w:hint="default"/>
+        <w:sz w:val="20"/>
+      </w:rPr>
+    </w:lvl>
+    <w:lvl w:ilvl="3" w:tentative="1">
+      <w:start w:val="1"/>
+      <w:numFmt w:val="bullet"/>
+      <w:lvlText w:val=""/>
+      <w:lvlJc w:val="left"/>
+      <w:pPr>
+        <w:tabs>
+          <w:tab w:val="num" w:pos="2880"/>
+        </w:tabs>
+        <w:ind w:left="2880" w:hanging="360"/>
+      </w:pPr>
+      <w:rPr>
+        <w:rFonts w:ascii="Wingdings" w:hAnsi="Wingdings" w:hint="default"/>
+        <w:sz w:val="20"/>
+      </w:rPr>
+    </w:lvl>
+    <w:lvl w:ilvl="4" w:tentative="1">
+      <w:start w:val="1"/>
+      <w:numFmt w:val="bullet"/>
+      <w:lvlText w:val=""/>
+      <w:lvlJc w:val="left"/>
+      <w:pPr>
+        <w:tabs>
+          <w:tab w:val="num" w:pos="3600"/>
+        </w:tabs>
+        <w:ind w:left="3600" w:hanging="360"/>
+      </w:pPr>
+      <w:rPr>
+        <w:rFonts w:ascii="Wingdings" w:hAnsi="Wingdings" w:hint="default"/>
+        <w:sz w:val="20"/>
+      </w:rPr>
+    </w:lvl>
+    <w:lvl w:ilvl="5" w:tentative="1">
+      <w:start w:val="1"/>
+      <w:numFmt w:val="bullet"/>
+      <w:lvlText w:val=""/>
+      <w:lvlJc w:val="left"/>
+      <w:pPr>
+        <w:tabs>
+          <w:tab w:val="num" w:pos="4320"/>
+        </w:tabs>
+        <w:ind w:left="4320" w:hanging="360"/>
+      </w:pPr>
+      <w:rPr>
+        <w:rFonts w:ascii="Wingdings" w:hAnsi="Wingdings" w:hint="default"/>
+        <w:sz w:val="20"/>
+      </w:rPr>
+    </w:lvl>
+    <w:lvl w:ilvl="6" w:tentative="1">
+      <w:start w:val="1"/>
+      <w:numFmt w:val="bullet"/>
+      <w:lvlText w:val=""/>
+      <w:lvlJc w:val="left"/>
+      <w:pPr>
+        <w:tabs>
+          <w:tab w:val="num" w:pos="5040"/>
+        </w:tabs>
+        <w:ind w:left="5040" w:hanging="360"/>
+      </w:pPr>
+      <w:rPr>
+        <w:rFonts w:ascii="Wingdings" w:hAnsi="Wingdings" w:hint="default"/>
+        <w:sz w:val="20"/>
+      </w:rPr>
+    </w:lvl>
+    <w:lvl w:ilvl="7" w:tentative="1">
+      <w:start w:val="1"/>
+      <w:numFmt w:val="bullet"/>
+      <w:lvlText w:val=""/>
+      <w:lvlJc w:val="left"/>
+      <w:pPr>
+        <w:tabs>
+          <w:tab w:val="num" w:pos="5760"/>
+        </w:tabs>
+        <w:ind w:left="5760" w:hanging="360"/>
+      </w:pPr>
+      <w:rPr>
+        <w:rFonts w:ascii="Wingdings" w:hAnsi="Wingdings" w:hint="default"/>
+        <w:sz w:val="20"/>
+      </w:rPr>
+    </w:lvl>
+    <w:lvl w:ilvl="8" w:tentative="1">
+      <w:start w:val="1"/>
+      <w:numFmt w:val="bullet"/>
+      <w:lvlText w:val=""/>
+      <w:lvlJc w:val="left"/>
+      <w:pPr>
+        <w:tabs>
+          <w:tab w:val="num" w:pos="6480"/>
+        </w:tabs>
+        <w:ind w:left="6480" w:hanging="360"/>
+      </w:pPr>
+      <w:rPr>
+        <w:rFonts w:ascii="Wingdings" w:hAnsi="Wingdings" w:hint="default"/>
+        <w:sz w:val="20"/>
+      </w:rPr>
+    </w:lvl>
+  </w:abstractNum>
+  <w:abstractNum w:abstractNumId="3" w15:restartNumberingAfterBreak="0">
+    <w:nsid w:val="189010D2"/>
+    <w:multiLevelType w:val="hybridMultilevel"/>
+    <w:tmpl w:val="D9FC46BA"/>
+    <w:lvl w:ilvl="0" w:tplc="04090001">
+      <w:start w:val="1"/>
+      <w:numFmt w:val="bullet"/>
+      <w:lvlText w:val=""/>
+      <w:lvlJc w:val="left"/>
+      <w:pPr>
+        <w:ind w:left="720" w:hanging="360"/>
+      </w:pPr>
+      <w:rPr>
+        <w:rFonts w:ascii="Symbol" w:hAnsi="Symbol" w:hint="default"/>
+      </w:rPr>
+    </w:lvl>
+    <w:lvl w:ilvl="1" w:tplc="04090003" w:tentative="1">
+      <w:start w:val="1"/>
+      <w:numFmt w:val="bullet"/>
+      <w:lvlText w:val="o"/>
+      <w:lvlJc w:val="left"/>
+      <w:pPr>
+        <w:ind w:left="1440" w:hanging="360"/>
+      </w:pPr>
+      <w:rPr>
+        <w:rFonts w:ascii="Courier New" w:hAnsi="Courier New" w:cs="Courier New" w:hint="default"/>
+      </w:rPr>
+    </w:lvl>
+    <w:lvl w:ilvl="2" w:tplc="04090005" w:tentative="1">
+      <w:start w:val="1"/>
+      <w:numFmt w:val="bullet"/>
+      <w:lvlText w:val=""/>
+      <w:lvlJc w:val="left"/>
+      <w:pPr>
+        <w:ind w:left="2160" w:hanging="360"/>
+      </w:pPr>
+      <w:rPr>
+        <w:rFonts w:ascii="Wingdings" w:hAnsi="Wingdings" w:hint="default"/>
+      </w:rPr>
+    </w:lvl>
+    <w:lvl w:ilvl="3" w:tplc="04090001" w:tentative="1">
+      <w:start w:val="1"/>
+      <w:numFmt w:val="bullet"/>
+      <w:lvlText w:val=""/>
+      <w:lvlJc w:val="left"/>
+      <w:pPr>
+        <w:ind w:left="2880" w:hanging="360"/>
+      </w:pPr>
+      <w:rPr>
+        <w:rFonts w:ascii="Symbol" w:hAnsi="Symbol" w:hint="default"/>
+      </w:rPr>
+    </w:lvl>
+    <w:lvl w:ilvl="4" w:tplc="04090003" w:tentative="1">
+      <w:start w:val="1"/>
+      <w:numFmt w:val="bullet"/>
+      <w:lvlText w:val="o"/>
+      <w:lvlJc w:val="left"/>
+      <w:pPr>
+        <w:ind w:left="3600" w:hanging="360"/>
+      </w:pPr>
+      <w:rPr>
+        <w:rFonts w:ascii="Courier New" w:hAnsi="Courier New" w:cs="Courier New" w:hint="default"/>
+      </w:rPr>
+    </w:lvl>
+    <w:lvl w:ilvl="5" w:tplc="04090005" w:tentative="1">
+      <w:start w:val="1"/>
+      <w:numFmt w:val="bullet"/>
+      <w:lvlText w:val=""/>
+      <w:lvlJc w:val="left"/>
+      <w:pPr>
+        <w:ind w:left="4320" w:hanging="360"/>
+      </w:pPr>
+      <w:rPr>
+        <w:rFonts w:ascii="Wingdings" w:hAnsi="Wingdings" w:hint="default"/>
+      </w:rPr>
+    </w:lvl>
+    <w:lvl w:ilvl="6" w:tplc="04090001" w:tentative="1">
+      <w:start w:val="1"/>
+      <w:numFmt w:val="bullet"/>
+      <w:lvlText w:val=""/>
+      <w:lvlJc w:val="left"/>
+      <w:pPr>
+        <w:ind w:left="5040" w:hanging="360"/>
+      </w:pPr>
+      <w:rPr>
+        <w:rFonts w:ascii="Symbol" w:hAnsi="Symbol" w:hint="default"/>
+      </w:rPr>
+    </w:lvl>
+    <w:lvl w:ilvl="7" w:tplc="04090003" w:tentative="1">
+      <w:start w:val="1"/>
+      <w:numFmt w:val="bullet"/>
+      <w:lvlText w:val="o"/>
+      <w:lvlJc w:val="left"/>
+      <w:pPr>
+        <w:ind w:left="5760" w:hanging="360"/>
+      </w:pPr>
+      <w:rPr>
+        <w:rFonts w:ascii="Courier New" w:hAnsi="Courier New" w:cs="Courier New" w:hint="default"/>
+      </w:rPr>
+    </w:lvl>
+    <w:lvl w:ilvl="8" w:tplc="04090005" w:tentative="1">
+      <w:start w:val="1"/>
+      <w:numFmt w:val="bullet"/>
+      <w:lvlText w:val=""/>
+      <w:lvlJc w:val="left"/>
+      <w:pPr>
+        <w:ind w:left="6480" w:hanging="360"/>
+      </w:pPr>
+      <w:rPr>
+        <w:rFonts w:ascii="Wingdings" w:hAnsi="Wingdings" w:hint="default"/>
+      </w:rPr>
+    </w:lvl>
+  </w:abstractNum>
+  <w:abstractNum w:abstractNumId="4" w15:restartNumberingAfterBreak="0">
+    <w:nsid w:val="23A35003"/>
+    <w:multiLevelType w:val="hybridMultilevel"/>
+    <w:tmpl w:val="A91E92A2"/>
+    <w:lvl w:ilvl="0" w:tplc="04090001">
+      <w:start w:val="1"/>
+      <w:numFmt w:val="bullet"/>
+      <w:lvlText w:val=""/>
+      <w:lvlJc w:val="left"/>
+      <w:pPr>
+        <w:ind w:left="720" w:hanging="360"/>
+      </w:pPr>
+      <w:rPr>
+        <w:rFonts w:ascii="Symbol" w:hAnsi="Symbol" w:hint="default"/>
+      </w:rPr>
+    </w:lvl>
+    <w:lvl w:ilvl="1" w:tplc="04090003" w:tentative="1">
+      <w:start w:val="1"/>
+      <w:numFmt w:val="bullet"/>
+      <w:lvlText w:val="o"/>
+      <w:lvlJc w:val="left"/>
+      <w:pPr>
+        <w:ind w:left="1440" w:hanging="360"/>
+      </w:pPr>
+      <w:rPr>
+        <w:rFonts w:ascii="Courier New" w:hAnsi="Courier New" w:cs="Courier New" w:hint="default"/>
+      </w:rPr>
+    </w:lvl>
+    <w:lvl w:ilvl="2" w:tplc="04090005" w:tentative="1">
+      <w:start w:val="1"/>
+      <w:numFmt w:val="bullet"/>
+      <w:lvlText w:val=""/>
+      <w:lvlJc w:val="left"/>
+      <w:pPr>
+        <w:ind w:left="2160" w:hanging="360"/>
+      </w:pPr>
+      <w:rPr>
+        <w:rFonts w:ascii="Wingdings" w:hAnsi="Wingdings" w:hint="default"/>
+      </w:rPr>
+    </w:lvl>
+    <w:lvl w:ilvl="3" w:tplc="04090001" w:tentative="1">
+      <w:start w:val="1"/>
+      <w:numFmt w:val="bullet"/>
+      <w:lvlText w:val=""/>
+      <w:lvlJc w:val="left"/>
+      <w:pPr>
+        <w:ind w:left="2880" w:hanging="360"/>
+      </w:pPr>
+      <w:rPr>
+        <w:rFonts w:ascii="Symbol" w:hAnsi="Symbol" w:hint="default"/>
+      </w:rPr>
+    </w:lvl>
+    <w:lvl w:ilvl="4" w:tplc="04090003" w:tentative="1">
+      <w:start w:val="1"/>
+      <w:numFmt w:val="bullet"/>
+      <w:lvlText w:val="o"/>
+      <w:lvlJc w:val="left"/>
+      <w:pPr>
+        <w:ind w:left="3600" w:hanging="360"/>
+      </w:pPr>
+      <w:rPr>
+        <w:rFonts w:ascii="Courier New" w:hAnsi="Courier New" w:cs="Courier New" w:hint="default"/>
+      </w:rPr>
+    </w:lvl>
+    <w:lvl w:ilvl="5" w:tplc="04090005" w:tentative="1">
+      <w:start w:val="1"/>
+      <w:numFmt w:val="bullet"/>
+      <w:lvlText w:val=""/>
+      <w:lvlJc w:val="left"/>
+      <w:pPr>
+        <w:ind w:left="4320" w:hanging="360"/>
+      </w:pPr>
+      <w:rPr>
+        <w:rFonts w:ascii="Wingdings" w:hAnsi="Wingdings" w:hint="default"/>
+      </w:rPr>
+    </w:lvl>
+    <w:lvl w:ilvl="6" w:tplc="04090001" w:tentative="1">
+      <w:start w:val="1"/>
+      <w:numFmt w:val="bullet"/>
+      <w:lvlText w:val=""/>
+      <w:lvlJc w:val="left"/>
+      <w:pPr>
+        <w:ind w:left="5040" w:hanging="360"/>
+      </w:pPr>
+      <w:rPr>
+        <w:rFonts w:ascii="Symbol" w:hAnsi="Symbol" w:hint="default"/>
+      </w:rPr>
+    </w:lvl>
+    <w:lvl w:ilvl="7" w:tplc="04090003" w:tentative="1">
+      <w:start w:val="1"/>
+      <w:numFmt w:val="bullet"/>
+      <w:lvlText w:val="o"/>
+      <w:lvlJc w:val="left"/>
+      <w:pPr>
+        <w:ind w:left="5760" w:hanging="360"/>
+      </w:pPr>
+      <w:rPr>
+        <w:rFonts w:ascii="Courier New" w:hAnsi="Courier New" w:cs="Courier New" w:hint="default"/>
+      </w:rPr>
+    </w:lvl>
+    <w:lvl w:ilvl="8" w:tplc="04090005" w:tentative="1">
+      <w:start w:val="1"/>
+      <w:numFmt w:val="bullet"/>
+      <w:lvlText w:val=""/>
+      <w:lvlJc w:val="left"/>
+      <w:pPr>
+        <w:ind w:left="6480" w:hanging="360"/>
+      </w:pPr>
+      <w:rPr>
+        <w:rFonts w:ascii="Wingdings" w:hAnsi="Wingdings" w:hint="default"/>
+      </w:rPr>
+    </w:lvl>
+  </w:abstractNum>
+  <w:abstractNum w:abstractNumId="5" w15:restartNumberingAfterBreak="0">
+    <w:nsid w:val="24E22320"/>
+    <w:multiLevelType w:val="hybridMultilevel"/>
+    <w:tmpl w:val="54720EC8"/>
+    <w:lvl w:ilvl="0" w:tplc="04090001">
+      <w:start w:val="1"/>
+      <w:numFmt w:val="bullet"/>
+      <w:lvlText w:val=""/>
+      <w:lvlJc w:val="left"/>
+      <w:pPr>
+        <w:ind w:left="720" w:hanging="360"/>
+      </w:pPr>
+      <w:rPr>
+        <w:rFonts w:ascii="Symbol" w:hAnsi="Symbol" w:hint="default"/>
+      </w:rPr>
+    </w:lvl>
+    <w:lvl w:ilvl="1" w:tplc="04090003" w:tentative="1">
+      <w:start w:val="1"/>
+      <w:numFmt w:val="bullet"/>
+      <w:lvlText w:val="o"/>
+      <w:lvlJc w:val="left"/>
+      <w:pPr>
+        <w:ind w:left="1440" w:hanging="360"/>
+      </w:pPr>
+      <w:rPr>
+        <w:rFonts w:ascii="Courier New" w:hAnsi="Courier New" w:cs="Courier New" w:hint="default"/>
+      </w:rPr>
+    </w:lvl>
+    <w:lvl w:ilvl="2" w:tplc="04090005" w:tentative="1">
+      <w:start w:val="1"/>
+      <w:numFmt w:val="bullet"/>
+      <w:lvlText w:val=""/>
+      <w:lvlJc w:val="left"/>
+      <w:pPr>
+        <w:ind w:left="2160" w:hanging="360"/>
+      </w:pPr>
+      <w:rPr>
+        <w:rFonts w:ascii="Wingdings" w:hAnsi="Wingdings" w:hint="default"/>
+      </w:rPr>
+    </w:lvl>
+    <w:lvl w:ilvl="3" w:tplc="04090001" w:tentative="1">
+      <w:start w:val="1"/>
+      <w:numFmt w:val="bullet"/>
+      <w:lvlText w:val=""/>
+      <w:lvlJc w:val="left"/>
+      <w:pPr>
+        <w:ind w:left="2880" w:hanging="360"/>
+      </w:pPr>
+      <w:rPr>
+        <w:rFonts w:ascii="Symbol" w:hAnsi="Symbol" w:hint="default"/>
+      </w:rPr>
+    </w:lvl>
+    <w:lvl w:ilvl="4" w:tplc="04090003" w:tentative="1">
+      <w:start w:val="1"/>
+      <w:numFmt w:val="bullet"/>
+      <w:lvlText w:val="o"/>
+      <w:lvlJc w:val="left"/>
+      <w:pPr>
+        <w:ind w:left="3600" w:hanging="360"/>
+      </w:pPr>
+      <w:rPr>
+        <w:rFonts w:ascii="Courier New" w:hAnsi="Courier New" w:cs="Courier New" w:hint="default"/>
+      </w:rPr>
+    </w:lvl>
+    <w:lvl w:ilvl="5" w:tplc="04090005" w:tentative="1">
+      <w:start w:val="1"/>
+      <w:numFmt w:val="bullet"/>
+      <w:lvlText w:val=""/>
+      <w:lvlJc w:val="left"/>
+      <w:pPr>
+        <w:ind w:left="4320" w:hanging="360"/>
+      </w:pPr>
+      <w:rPr>
+        <w:rFonts w:ascii="Wingdings" w:hAnsi="Wingdings" w:hint="default"/>
+      </w:rPr>
+    </w:lvl>
+    <w:lvl w:ilvl="6" w:tplc="04090001" w:tentative="1">
+      <w:start w:val="1"/>
+      <w:numFmt w:val="bullet"/>
+      <w:lvlText w:val=""/>
+      <w:lvlJc w:val="left"/>
+      <w:pPr>
+        <w:ind w:left="5040" w:hanging="360"/>
+      </w:pPr>
+      <w:rPr>
+        <w:rFonts w:ascii="Symbol" w:hAnsi="Symbol" w:hint="default"/>
+      </w:rPr>
+    </w:lvl>
+    <w:lvl w:ilvl="7" w:tplc="04090003" w:tentative="1">
+      <w:start w:val="1"/>
+      <w:numFmt w:val="bullet"/>
+      <w:lvlText w:val="o"/>
+      <w:lvlJc w:val="left"/>
+      <w:pPr>
+        <w:ind w:left="5760" w:hanging="360"/>
+      </w:pPr>
+      <w:rPr>
+        <w:rFonts w:ascii="Courier New" w:hAnsi="Courier New" w:cs="Courier New" w:hint="default"/>
+      </w:rPr>
+    </w:lvl>
+    <w:lvl w:ilvl="8" w:tplc="04090005" w:tentative="1">
+      <w:start w:val="1"/>
+      <w:numFmt w:val="bullet"/>
+      <w:lvlText w:val=""/>
+      <w:lvlJc w:val="left"/>
+      <w:pPr>
+        <w:ind w:left="6480" w:hanging="360"/>
+      </w:pPr>
+      <w:rPr>
+        <w:rFonts w:ascii="Wingdings" w:hAnsi="Wingdings" w:hint="default"/>
+      </w:rPr>
+    </w:lvl>
+  </w:abstractNum>
+  <w:abstractNum w:abstractNumId="6" w15:restartNumberingAfterBreak="0">
+    <w:nsid w:val="25AB47BD"/>
+    <w:multiLevelType w:val="hybridMultilevel"/>
+    <w:tmpl w:val="E0641A08"/>
+    <w:lvl w:ilvl="0" w:tplc="04090001">
+      <w:start w:val="1"/>
+      <w:numFmt w:val="bullet"/>
+      <w:lvlText w:val=""/>
+      <w:lvlJc w:val="left"/>
+      <w:pPr>
+        <w:ind w:left="720" w:hanging="360"/>
+      </w:pPr>
+      <w:rPr>
+        <w:rFonts w:ascii="Symbol" w:hAnsi="Symbol" w:hint="default"/>
+      </w:rPr>
+    </w:lvl>
+    <w:lvl w:ilvl="1" w:tplc="04090003" w:tentative="1">
+      <w:start w:val="1"/>
+      <w:numFmt w:val="bullet"/>
+      <w:lvlText w:val="o"/>
+      <w:lvlJc w:val="left"/>
+      <w:pPr>
+        <w:ind w:left="1440" w:hanging="360"/>
+      </w:pPr>
+      <w:rPr>
+        <w:rFonts w:ascii="Courier New" w:hAnsi="Courier New" w:cs="Courier New" w:hint="default"/>
+      </w:rPr>
+    </w:lvl>
+    <w:lvl w:ilvl="2" w:tplc="04090005" w:tentative="1">
+      <w:start w:val="1"/>
+      <w:numFmt w:val="bullet"/>
+      <w:lvlText w:val=""/>
+      <w:lvlJc w:val="left"/>
+      <w:pPr>
+        <w:ind w:left="2160" w:hanging="360"/>
+      </w:pPr>
+      <w:rPr>
+        <w:rFonts w:ascii="Wingdings" w:hAnsi="Wingdings" w:hint="default"/>
+      </w:rPr>
+    </w:lvl>
+    <w:lvl w:ilvl="3" w:tplc="04090001" w:tentative="1">
+      <w:start w:val="1"/>
+      <w:numFmt w:val="bullet"/>
+      <w:lvlText w:val=""/>
+      <w:lvlJc w:val="left"/>
+      <w:pPr>
+        <w:ind w:left="2880" w:hanging="360"/>
+      </w:pPr>
+      <w:rPr>
+        <w:rFonts w:ascii="Symbol" w:hAnsi="Symbol" w:hint="default"/>
+      </w:rPr>
+    </w:lvl>
+    <w:lvl w:ilvl="4" w:tplc="04090003" w:tentative="1">
+      <w:start w:val="1"/>
+      <w:numFmt w:val="bullet"/>
+      <w:lvlText w:val="o"/>
+      <w:lvlJc w:val="left"/>
+      <w:pPr>
+        <w:ind w:left="3600" w:hanging="360"/>
+      </w:pPr>
+      <w:rPr>
+        <w:rFonts w:ascii="Courier New" w:hAnsi="Courier New" w:cs="Courier New" w:hint="default"/>
+      </w:rPr>
+    </w:lvl>
+    <w:lvl w:ilvl="5" w:tplc="04090005" w:tentative="1">
+      <w:start w:val="1"/>
+      <w:numFmt w:val="bullet"/>
+      <w:lvlText w:val=""/>
+      <w:lvlJc w:val="left"/>
+      <w:pPr>
+        <w:ind w:left="4320" w:hanging="360"/>
+      </w:pPr>
+      <w:rPr>
+        <w:rFonts w:ascii="Wingdings" w:hAnsi="Wingdings" w:hint="default"/>
+      </w:rPr>
+    </w:lvl>
+    <w:lvl w:ilvl="6" w:tplc="04090001" w:tentative="1">
+      <w:start w:val="1"/>
+      <w:numFmt w:val="bullet"/>
+      <w:lvlText w:val=""/>
+      <w:lvlJc w:val="left"/>
+      <w:pPr>
+        <w:ind w:left="5040" w:hanging="360"/>
+      </w:pPr>
+      <w:rPr>
+        <w:rFonts w:ascii="Symbol" w:hAnsi="Symbol" w:hint="default"/>
+      </w:rPr>
+    </w:lvl>
+    <w:lvl w:ilvl="7" w:tplc="04090003" w:tentative="1">
+      <w:start w:val="1"/>
+      <w:numFmt w:val="bullet"/>
+      <w:lvlText w:val="o"/>
+      <w:lvlJc w:val="left"/>
+      <w:pPr>
+        <w:ind w:left="5760" w:hanging="360"/>
+      </w:pPr>
+      <w:rPr>
+        <w:rFonts w:ascii="Courier New" w:hAnsi="Courier New" w:cs="Courier New" w:hint="default"/>
+      </w:rPr>
+    </w:lvl>
+    <w:lvl w:ilvl="8" w:tplc="04090005" w:tentative="1">
+      <w:start w:val="1"/>
+      <w:numFmt w:val="bullet"/>
+      <w:lvlText w:val=""/>
+      <w:lvlJc w:val="left"/>
+      <w:pPr>
+        <w:ind w:left="6480" w:hanging="360"/>
+      </w:pPr>
+      <w:rPr>
+        <w:rFonts w:ascii="Wingdings" w:hAnsi="Wingdings" w:hint="default"/>
+      </w:rPr>
+    </w:lvl>
+  </w:abstractNum>
+  <w:abstractNum w:abstractNumId="7" w15:restartNumberingAfterBreak="0">
+    <w:nsid w:val="326635B0"/>
+    <w:multiLevelType w:val="hybridMultilevel"/>
+    <w:tmpl w:val="E362DE0C"/>
+    <w:lvl w:ilvl="0" w:tplc="04090001">
+      <w:start w:val="1"/>
+      <w:numFmt w:val="bullet"/>
+      <w:lvlText w:val=""/>
+      <w:lvlJc w:val="left"/>
+      <w:pPr>
+        <w:ind w:left="720" w:hanging="360"/>
+      </w:pPr>
+      <w:rPr>
+        <w:rFonts w:ascii="Symbol" w:hAnsi="Symbol" w:hint="default"/>
+      </w:rPr>
+    </w:lvl>
+    <w:lvl w:ilvl="1" w:tplc="04090003" w:tentative="1">
+      <w:start w:val="1"/>
+      <w:numFmt w:val="bullet"/>
+      <w:lvlText w:val="o"/>
+      <w:lvlJc w:val="left"/>
+      <w:pPr>
+        <w:ind w:left="1440" w:hanging="360"/>
+      </w:pPr>
+      <w:rPr>
+        <w:rFonts w:ascii="Courier New" w:hAnsi="Courier New" w:cs="Courier New" w:hint="default"/>
+      </w:rPr>
+    </w:lvl>
+    <w:lvl w:ilvl="2" w:tplc="04090005" w:tentative="1">
+      <w:start w:val="1"/>
+      <w:numFmt w:val="bullet"/>
+      <w:lvlText w:val=""/>
+      <w:lvlJc w:val="left"/>
+      <w:pPr>
+        <w:ind w:left="2160" w:hanging="360"/>
+      </w:pPr>
+      <w:rPr>
+        <w:rFonts w:ascii="Wingdings" w:hAnsi="Wingdings" w:hint="default"/>
+      </w:rPr>
+    </w:lvl>
+    <w:lvl w:ilvl="3" w:tplc="04090001" w:tentative="1">
+      <w:start w:val="1"/>
+      <w:numFmt w:val="bullet"/>
+      <w:lvlText w:val=""/>
+      <w:lvlJc w:val="left"/>
+      <w:pPr>
+        <w:ind w:left="2880" w:hanging="360"/>
+      </w:pPr>
+      <w:rPr>
+        <w:rFonts w:ascii="Symbol" w:hAnsi="Symbol" w:hint="default"/>
+      </w:rPr>
+    </w:lvl>
+    <w:lvl w:ilvl="4" w:tplc="04090003" w:tentative="1">
+      <w:start w:val="1"/>
+      <w:numFmt w:val="bullet"/>
+      <w:lvlText w:val="o"/>
+      <w:lvlJc w:val="left"/>
+      <w:pPr>
+        <w:ind w:left="3600" w:hanging="360"/>
+      </w:pPr>
+      <w:rPr>
+        <w:rFonts w:ascii="Courier New" w:hAnsi="Courier New" w:cs="Courier New" w:hint="default"/>
+      </w:rPr>
+    </w:lvl>
+    <w:lvl w:ilvl="5" w:tplc="04090005" w:tentative="1">
+      <w:start w:val="1"/>
+      <w:numFmt w:val="bullet"/>
+      <w:lvlText w:val=""/>
+      <w:lvlJc w:val="left"/>
+      <w:pPr>
+        <w:ind w:left="4320" w:hanging="360"/>
+      </w:pPr>
+      <w:rPr>
+        <w:rFonts w:ascii="Wingdings" w:hAnsi="Wingdings" w:hint="default"/>
+      </w:rPr>
+    </w:lvl>
+    <w:lvl w:ilvl="6" w:tplc="04090001" w:tentative="1">
+      <w:start w:val="1"/>
+      <w:numFmt w:val="bullet"/>
+      <w:lvlText w:val=""/>
+      <w:lvlJc w:val="left"/>
+      <w:pPr>
+        <w:ind w:left="5040" w:hanging="360"/>
+      </w:pPr>
+      <w:rPr>
+        <w:rFonts w:ascii="Symbol" w:hAnsi="Symbol" w:hint="default"/>
+      </w:rPr>
+    </w:lvl>
+    <w:lvl w:ilvl="7" w:tplc="04090003" w:tentative="1">
+      <w:start w:val="1"/>
+      <w:numFmt w:val="bullet"/>
+      <w:lvlText w:val="o"/>
+      <w:lvlJc w:val="left"/>
+      <w:pPr>
+        <w:ind w:left="5760" w:hanging="360"/>
+      </w:pPr>
+      <w:rPr>
+        <w:rFonts w:ascii="Courier New" w:hAnsi="Courier New" w:cs="Courier New" w:hint="default"/>
+      </w:rPr>
+    </w:lvl>
+    <w:lvl w:ilvl="8" w:tplc="04090005" w:tentative="1">
+      <w:start w:val="1"/>
+      <w:numFmt w:val="bullet"/>
+      <w:lvlText w:val=""/>
+      <w:lvlJc w:val="left"/>
+      <w:pPr>
+        <w:ind w:left="6480" w:hanging="360"/>
+      </w:pPr>
+      <w:rPr>
+        <w:rFonts w:ascii="Wingdings" w:hAnsi="Wingdings" w:hint="default"/>
+      </w:rPr>
+    </w:lvl>
+  </w:abstractNum>
+  <w:abstractNum w:abstractNumId="8" w15:restartNumberingAfterBreak="0">
+    <w:nsid w:val="488148FC"/>
+    <w:multiLevelType w:val="hybridMultilevel"/>
+    <w:tmpl w:val="659A54E0"/>
+    <w:lvl w:ilvl="0" w:tplc="04090001">
+      <w:start w:val="1"/>
+      <w:numFmt w:val="bullet"/>
+      <w:lvlText w:val=""/>
+      <w:lvlJc w:val="left"/>
+      <w:pPr>
+        <w:ind w:left="720" w:hanging="360"/>
+      </w:pPr>
+      <w:rPr>
+        <w:rFonts w:ascii="Symbol" w:hAnsi="Symbol" w:hint="default"/>
+      </w:rPr>
+    </w:lvl>
+    <w:lvl w:ilvl="1" w:tplc="04090003" w:tentative="1">
+      <w:start w:val="1"/>
+      <w:numFmt w:val="bullet"/>
+      <w:lvlText w:val="o"/>
+      <w:lvlJc w:val="left"/>
+      <w:pPr>
+        <w:ind w:left="1440" w:hanging="360"/>
+      </w:pPr>
+      <w:rPr>
+        <w:rFonts w:ascii="Courier New" w:hAnsi="Courier New" w:cs="Courier New" w:hint="default"/>
+      </w:rPr>
+    </w:lvl>
+    <w:lvl w:ilvl="2" w:tplc="04090005" w:tentative="1">
+      <w:start w:val="1"/>
+      <w:numFmt w:val="bullet"/>
+      <w:lvlText w:val=""/>
+      <w:lvlJc w:val="left"/>
+      <w:pPr>
+        <w:ind w:left="2160" w:hanging="360"/>
+      </w:pPr>
+      <w:rPr>
+        <w:rFonts w:ascii="Wingdings" w:hAnsi="Wingdings" w:hint="default"/>
+      </w:rPr>
+    </w:lvl>
+    <w:lvl w:ilvl="3" w:tplc="04090001" w:tentative="1">
+      <w:start w:val="1"/>
+      <w:numFmt w:val="bullet"/>
+      <w:lvlText w:val=""/>
+      <w:lvlJc w:val="left"/>
+      <w:pPr>
+        <w:ind w:left="2880" w:hanging="360"/>
+      </w:pPr>
+      <w:rPr>
+        <w:rFonts w:ascii="Symbol" w:hAnsi="Symbol" w:hint="default"/>
+      </w:rPr>
+    </w:lvl>
+    <w:lvl w:ilvl="4" w:tplc="04090003" w:tentative="1">
+      <w:start w:val="1"/>
+      <w:numFmt w:val="bullet"/>
+      <w:lvlText w:val="o"/>
+      <w:lvlJc w:val="left"/>
+      <w:pPr>
+        <w:ind w:left="3600" w:hanging="360"/>
+      </w:pPr>
+      <w:rPr>
+        <w:rFonts w:ascii="Courier New" w:hAnsi="Courier New" w:cs="Courier New" w:hint="default"/>
+      </w:rPr>
+    </w:lvl>
+    <w:lvl w:ilvl="5" w:tplc="04090005" w:tentative="1">
+      <w:start w:val="1"/>
+      <w:numFmt w:val="bullet"/>
+      <w:lvlText w:val=""/>
+      <w:lvlJc w:val="left"/>
+      <w:pPr>
+        <w:ind w:left="4320" w:hanging="360"/>
+      </w:pPr>
+      <w:rPr>
+        <w:rFonts w:ascii="Wingdings" w:hAnsi="Wingdings" w:hint="default"/>
+      </w:rPr>
+    </w:lvl>
+    <w:lvl w:ilvl="6" w:tplc="04090001" w:tentative="1">
+      <w:start w:val="1"/>
+      <w:numFmt w:val="bullet"/>
+      <w:lvlText w:val=""/>
+      <w:lvlJc w:val="left"/>
+      <w:pPr>
+        <w:ind w:left="5040" w:hanging="360"/>
+      </w:pPr>
+      <w:rPr>
+        <w:rFonts w:ascii="Symbol" w:hAnsi="Symbol" w:hint="default"/>
+      </w:rPr>
+    </w:lvl>
+    <w:lvl w:ilvl="7" w:tplc="04090003" w:tentative="1">
+      <w:start w:val="1"/>
+      <w:numFmt w:val="bullet"/>
+      <w:lvlText w:val="o"/>
+      <w:lvlJc w:val="left"/>
+      <w:pPr>
+        <w:ind w:left="5760" w:hanging="360"/>
+      </w:pPr>
+      <w:rPr>
+        <w:rFonts w:ascii="Courier New" w:hAnsi="Courier New" w:cs="Courier New" w:hint="default"/>
+      </w:rPr>
+    </w:lvl>
+    <w:lvl w:ilvl="8" w:tplc="04090005" w:tentative="1">
+      <w:start w:val="1"/>
+      <w:numFmt w:val="bullet"/>
+      <w:lvlText w:val=""/>
+      <w:lvlJc w:val="left"/>
+      <w:pPr>
+        <w:ind w:left="6480" w:hanging="360"/>
+      </w:pPr>
+      <w:rPr>
+        <w:rFonts w:ascii="Wingdings" w:hAnsi="Wingdings" w:hint="default"/>
+      </w:rPr>
+    </w:lvl>
+  </w:abstractNum>
+  <w:abstractNum w:abstractNumId="9" w15:restartNumberingAfterBreak="0">
+    <w:nsid w:val="4979637E"/>
+    <w:multiLevelType w:val="hybridMultilevel"/>
+    <w:tmpl w:val="5008C83C"/>
+    <w:lvl w:ilvl="0" w:tplc="04090001">
+      <w:start w:val="1"/>
+      <w:numFmt w:val="bullet"/>
+      <w:lvlText w:val=""/>
+      <w:lvlJc w:val="left"/>
+      <w:pPr>
+        <w:ind w:left="720" w:hanging="360"/>
+      </w:pPr>
+      <w:rPr>
+        <w:rFonts w:ascii="Symbol" w:hAnsi="Symbol" w:hint="default"/>
+      </w:rPr>
+    </w:lvl>
+    <w:lvl w:ilvl="1" w:tplc="04090003" w:tentative="1">
+      <w:start w:val="1"/>
+      <w:numFmt w:val="bullet"/>
+      <w:lvlText w:val="o"/>
+      <w:lvlJc w:val="left"/>
+      <w:pPr>
+        <w:ind w:left="1440" w:hanging="360"/>
+      </w:pPr>
+      <w:rPr>
+        <w:rFonts w:ascii="Courier New" w:hAnsi="Courier New" w:cs="Courier New" w:hint="default"/>
+      </w:rPr>
+    </w:lvl>
+    <w:lvl w:ilvl="2" w:tplc="04090005" w:tentative="1">
+      <w:start w:val="1"/>
+      <w:numFmt w:val="bullet"/>
+      <w:lvlText w:val=""/>
+      <w:lvlJc w:val="left"/>
+      <w:pPr>
+        <w:ind w:left="2160" w:hanging="360"/>
+      </w:pPr>
+      <w:rPr>
+        <w:rFonts w:ascii="Wingdings" w:hAnsi="Wingdings" w:hint="default"/>
+      </w:rPr>
+    </w:lvl>
+    <w:lvl w:ilvl="3" w:tplc="04090001" w:tentative="1">
+      <w:start w:val="1"/>
+      <w:numFmt w:val="bullet"/>
+      <w:lvlText w:val=""/>
+      <w:lvlJc w:val="left"/>
+      <w:pPr>
+        <w:ind w:left="2880" w:hanging="360"/>
+      </w:pPr>
+      <w:rPr>
+        <w:rFonts w:ascii="Symbol" w:hAnsi="Symbol" w:hint="default"/>
+      </w:rPr>
+    </w:lvl>
+    <w:lvl w:ilvl="4" w:tplc="04090003" w:tentative="1">
+      <w:start w:val="1"/>
+      <w:numFmt w:val="bullet"/>
+      <w:lvlText w:val="o"/>
+      <w:lvlJc w:val="left"/>
+      <w:pPr>
+        <w:ind w:left="3600" w:hanging="360"/>
+      </w:pPr>
+      <w:rPr>
+        <w:rFonts w:ascii="Courier New" w:hAnsi="Courier New" w:cs="Courier New" w:hint="default"/>
+      </w:rPr>
+    </w:lvl>
+    <w:lvl w:ilvl="5" w:tplc="04090005" w:tentative="1">
+      <w:start w:val="1"/>
+      <w:numFmt w:val="bullet"/>
+      <w:lvlText w:val=""/>
+      <w:lvlJc w:val="left"/>
+      <w:pPr>
+        <w:ind w:left="4320" w:hanging="360"/>
+      </w:pPr>
+      <w:rPr>
+        <w:rFonts w:ascii="Wingdings" w:hAnsi="Wingdings" w:hint="default"/>
+      </w:rPr>
+    </w:lvl>
+    <w:lvl w:ilvl="6" w:tplc="04090001" w:tentative="1">
+      <w:start w:val="1"/>
+      <w:numFmt w:val="bullet"/>
+      <w:lvlText w:val=""/>
+      <w:lvlJc w:val="left"/>
+      <w:pPr>
+        <w:ind w:left="5040" w:hanging="360"/>
+      </w:pPr>
+      <w:rPr>
+        <w:rFonts w:ascii="Symbol" w:hAnsi="Symbol" w:hint="default"/>
+      </w:rPr>
+    </w:lvl>
+    <w:lvl w:ilvl="7" w:tplc="04090003" w:tentative="1">
+      <w:start w:val="1"/>
+      <w:numFmt w:val="bullet"/>
+      <w:lvlText w:val="o"/>
+      <w:lvlJc w:val="left"/>
+      <w:pPr>
+        <w:ind w:left="5760" w:hanging="360"/>
+      </w:pPr>
+      <w:rPr>
+        <w:rFonts w:ascii="Courier New" w:hAnsi="Courier New" w:cs="Courier New" w:hint="default"/>
+      </w:rPr>
+    </w:lvl>
+    <w:lvl w:ilvl="8" w:tplc="04090005" w:tentative="1">
+      <w:start w:val="1"/>
+      <w:numFmt w:val="bullet"/>
+      <w:lvlText w:val=""/>
+      <w:lvlJc w:val="left"/>
+      <w:pPr>
+        <w:ind w:left="6480" w:hanging="360"/>
+      </w:pPr>
+      <w:rPr>
+        <w:rFonts w:ascii="Wingdings" w:hAnsi="Wingdings" w:hint="default"/>
+      </w:rPr>
+    </w:lvl>
+  </w:abstractNum>
+  <w:abstractNum w:abstractNumId="10" w15:restartNumberingAfterBreak="0">
+    <w:nsid w:val="57F04DF1"/>
+    <w:multiLevelType w:val="multilevel"/>
+    <w:tmpl w:val="CB68E9B0"/>
+    <w:lvl w:ilvl="0">
+      <w:start w:val="1"/>
+      <w:numFmt w:val="bullet"/>
+      <w:lvlText w:val=""/>
+      <w:lvlJc w:val="left"/>
+      <w:pPr>
+        <w:tabs>
+          <w:tab w:val="num" w:pos="720"/>
+        </w:tabs>
+        <w:ind w:left="720" w:hanging="360"/>
+      </w:pPr>
+      <w:rPr>
+        <w:rFonts w:ascii="Symbol" w:hAnsi="Symbol" w:hint="default"/>
+        <w:sz w:val="20"/>
+      </w:rPr>
+    </w:lvl>
+    <w:lvl w:ilvl="1" w:tentative="1">
+      <w:start w:val="1"/>
+      <w:numFmt w:val="bullet"/>
+      <w:lvlText w:val="o"/>
+      <w:lvlJc w:val="left"/>
+      <w:pPr>
+        <w:tabs>
+          <w:tab w:val="num" w:pos="1440"/>
+        </w:tabs>
+        <w:ind w:left="1440" w:hanging="360"/>
+      </w:pPr>
+      <w:rPr>
+        <w:rFonts w:ascii="Courier New" w:hAnsi="Courier New" w:hint="default"/>
+        <w:sz w:val="20"/>
+      </w:rPr>
+    </w:lvl>
+    <w:lvl w:ilvl="2" w:tentative="1">
+      <w:start w:val="1"/>
+      <w:numFmt w:val="bullet"/>
+      <w:lvlText w:val=""/>
+      <w:lvlJc w:val="left"/>
+      <w:pPr>
+        <w:tabs>
+          <w:tab w:val="num" w:pos="2160"/>
+        </w:tabs>
+        <w:ind w:left="2160" w:hanging="360"/>
+      </w:pPr>
+      <w:rPr>
+        <w:rFonts w:ascii="Wingdings" w:hAnsi="Wingdings" w:hint="default"/>
+        <w:sz w:val="20"/>
+      </w:rPr>
+    </w:lvl>
+    <w:lvl w:ilvl="3" w:tentative="1">
+      <w:start w:val="1"/>
+      <w:numFmt w:val="bullet"/>
+      <w:lvlText w:val=""/>
+      <w:lvlJc w:val="left"/>
+      <w:pPr>
+        <w:tabs>
+          <w:tab w:val="num" w:pos="2880"/>
+        </w:tabs>
+        <w:ind w:left="2880" w:hanging="360"/>
+      </w:pPr>
+      <w:rPr>
+        <w:rFonts w:ascii="Wingdings" w:hAnsi="Wingdings" w:hint="default"/>
+        <w:sz w:val="20"/>
+      </w:rPr>
+    </w:lvl>
+    <w:lvl w:ilvl="4" w:tentative="1">
+      <w:start w:val="1"/>
+      <w:numFmt w:val="bullet"/>
+      <w:lvlText w:val=""/>
+      <w:lvlJc w:val="left"/>
+      <w:pPr>
+        <w:tabs>
+          <w:tab w:val="num" w:pos="3600"/>
+        </w:tabs>
+        <w:ind w:left="3600" w:hanging="360"/>
+      </w:pPr>
+      <w:rPr>
+        <w:rFonts w:ascii="Wingdings" w:hAnsi="Wingdings" w:hint="default"/>
+        <w:sz w:val="20"/>
+      </w:rPr>
+    </w:lvl>
+    <w:lvl w:ilvl="5" w:tentative="1">
+      <w:start w:val="1"/>
+      <w:numFmt w:val="bullet"/>
+      <w:lvlText w:val=""/>
+      <w:lvlJc w:val="left"/>
+      <w:pPr>
+        <w:tabs>
+          <w:tab w:val="num" w:pos="4320"/>
+        </w:tabs>
+        <w:ind w:left="4320" w:hanging="360"/>
+      </w:pPr>
+      <w:rPr>
+        <w:rFonts w:ascii="Wingdings" w:hAnsi="Wingdings" w:hint="default"/>
+        <w:sz w:val="20"/>
+      </w:rPr>
+    </w:lvl>
+    <w:lvl w:ilvl="6" w:tentative="1">
+      <w:start w:val="1"/>
+      <w:numFmt w:val="bullet"/>
+      <w:lvlText w:val=""/>
+      <w:lvlJc w:val="left"/>
+      <w:pPr>
+        <w:tabs>
+          <w:tab w:val="num" w:pos="5040"/>
+        </w:tabs>
+        <w:ind w:left="5040" w:hanging="360"/>
+      </w:pPr>
+      <w:rPr>
+        <w:rFonts w:ascii="Wingdings" w:hAnsi="Wingdings" w:hint="default"/>
+        <w:sz w:val="20"/>
+      </w:rPr>
+    </w:lvl>
+    <w:lvl w:ilvl="7" w:tentative="1">
+      <w:start w:val="1"/>
+      <w:numFmt w:val="bullet"/>
+      <w:lvlText w:val=""/>
+      <w:lvlJc w:val="left"/>
+      <w:pPr>
+        <w:tabs>
+          <w:tab w:val="num" w:pos="5760"/>
+        </w:tabs>
+        <w:ind w:left="5760" w:hanging="360"/>
+      </w:pPr>
+      <w:rPr>
+        <w:rFonts w:ascii="Wingdings" w:hAnsi="Wingdings" w:hint="default"/>
+        <w:sz w:val="20"/>
+      </w:rPr>
+    </w:lvl>
+    <w:lvl w:ilvl="8" w:tentative="1">
+      <w:start w:val="1"/>
+      <w:numFmt w:val="bullet"/>
+      <w:lvlText w:val=""/>
+      <w:lvlJc w:val="left"/>
+      <w:pPr>
+        <w:tabs>
+          <w:tab w:val="num" w:pos="6480"/>
+        </w:tabs>
+        <w:ind w:left="6480" w:hanging="360"/>
+      </w:pPr>
+      <w:rPr>
+        <w:rFonts w:ascii="Wingdings" w:hAnsi="Wingdings" w:hint="default"/>
+        <w:sz w:val="20"/>
+      </w:rPr>
+    </w:lvl>
+  </w:abstractNum>
+  <w:abstractNum w:abstractNumId="11" w15:restartNumberingAfterBreak="0">
+    <w:nsid w:val="7A0E3B17"/>
+    <w:multiLevelType w:val="multilevel"/>
+    <w:tmpl w:val="550C0F44"/>
+    <w:lvl w:ilvl="0">
+      <w:start w:val="1"/>
+      <w:numFmt w:val="decimal"/>
+      <w:lvlText w:val="%1."/>
+      <w:lvlJc w:val="left"/>
+      <w:pPr>
+        <w:tabs>
+          <w:tab w:val="num" w:pos="720"/>
+        </w:tabs>
+        <w:ind w:left="720" w:hanging="360"/>
+      </w:pPr>
+    </w:lvl>
+    <w:lvl w:ilvl="1" w:tentative="1">
+      <w:start w:val="1"/>
+      <w:numFmt w:val="decimal"/>
+      <w:lvlText w:val="%2."/>
+      <w:lvlJc w:val="left"/>
+      <w:pPr>
+        <w:tabs>
+          <w:tab w:val="num" w:pos="1440"/>
+        </w:tabs>
+        <w:ind w:left="1440" w:hanging="360"/>
+      </w:pPr>
+    </w:lvl>
+    <w:lvl w:ilvl="2" w:tentative="1">
+      <w:start w:val="1"/>
+      <w:numFmt w:val="decimal"/>
+      <w:lvlText w:val="%3."/>
+      <w:lvlJc w:val="left"/>
+      <w:pPr>
+        <w:tabs>
+          <w:tab w:val="num" w:pos="2160"/>
+        </w:tabs>
+        <w:ind w:left="2160" w:hanging="360"/>
+      </w:pPr>
+    </w:lvl>
+    <w:lvl w:ilvl="3" w:tentative="1">
+      <w:start w:val="1"/>
+      <w:numFmt w:val="decimal"/>
+      <w:lvlText w:val="%4."/>
+      <w:lvlJc w:val="left"/>
+      <w:pPr>
+        <w:tabs>
+          <w:tab w:val="num" w:pos="2880"/>
+        </w:tabs>
+        <w:ind w:left="2880" w:hanging="360"/>
+      </w:pPr>
+    </w:lvl>
+    <w:lvl w:ilvl="4" w:tentative="1">
+      <w:start w:val="1"/>
+      <w:numFmt w:val="decimal"/>
+      <w:lvlText w:val="%5."/>
+      <w:lvlJc w:val="left"/>
+      <w:pPr>
+        <w:tabs>
+          <w:tab w:val="num" w:pos="3600"/>
+        </w:tabs>
+        <w:ind w:left="3600" w:hanging="360"/>
+      </w:pPr>
+    </w:lvl>
+    <w:lvl w:ilvl="5" w:tentative="1">
+      <w:start w:val="1"/>
+      <w:numFmt w:val="decimal"/>
+      <w:lvlText w:val="%6."/>
+      <w:lvlJc w:val="left"/>
+      <w:pPr>
+        <w:tabs>
+          <w:tab w:val="num" w:pos="4320"/>
+        </w:tabs>
+        <w:ind w:left="4320" w:hanging="360"/>
+      </w:pPr>
+    </w:lvl>
+    <w:lvl w:ilvl="6" w:tentative="1">
+      <w:start w:val="1"/>
+      <w:numFmt w:val="decimal"/>
+      <w:lvlText w:val="%7."/>
+      <w:lvlJc w:val="left"/>
+      <w:pPr>
+        <w:tabs>
+          <w:tab w:val="num" w:pos="5040"/>
+        </w:tabs>
+        <w:ind w:left="5040" w:hanging="360"/>
+      </w:pPr>
+    </w:lvl>
+    <w:lvl w:ilvl="7" w:tentative="1">
+      <w:start w:val="1"/>
+      <w:numFmt w:val="decimal"/>
+      <w:lvlText w:val="%8."/>
+      <w:lvlJc w:val="left"/>
+      <w:pPr>
+        <w:tabs>
+          <w:tab w:val="num" w:pos="5760"/>
+        </w:tabs>
+        <w:ind w:left="5760" w:hanging="360"/>
+      </w:pPr>
+    </w:lvl>
+    <w:lvl w:ilvl="8" w:tentative="1">
+      <w:start w:val="1"/>
+      <w:numFmt w:val="decimal"/>
+      <w:lvlText w:val="%9."/>
+      <w:lvlJc w:val="left"/>
+      <w:pPr>
+        <w:tabs>
+          <w:tab w:val="num" w:pos="6480"/>
+        </w:tabs>
+        <w:ind w:left="6480" w:hanging="360"/>
+      </w:pPr>
+    </w:lvl>
+  </w:abstractNum>
+  <w:abstractNum w:abstractNumId="12" w15:restartNumberingAfterBreak="0">
+    <w:nsid w:val="7EB53D57"/>
+    <w:multiLevelType w:val="hybridMultilevel"/>
+    <w:tmpl w:val="EF18ECEA"/>
+    <w:lvl w:ilvl="0" w:tplc="04090001">
+      <w:start w:val="1"/>
+      <w:numFmt w:val="bullet"/>
+      <w:lvlText w:val=""/>
+      <w:lvlJc w:val="left"/>
+      <w:pPr>
+        <w:ind w:left="720" w:hanging="360"/>
+      </w:pPr>
+      <w:rPr>
+        <w:rFonts w:ascii="Symbol" w:hAnsi="Symbol" w:hint="default"/>
+      </w:rPr>
+    </w:lvl>
+    <w:lvl w:ilvl="1" w:tplc="04090003" w:tentative="1">
+      <w:start w:val="1"/>
+      <w:numFmt w:val="bullet"/>
+      <w:lvlText w:val="o"/>
+      <w:lvlJc w:val="left"/>
+      <w:pPr>
+        <w:ind w:left="1440" w:hanging="360"/>
+      </w:pPr>
+      <w:rPr>
+        <w:rFonts w:ascii="Courier New" w:hAnsi="Courier New" w:cs="Courier New" w:hint="default"/>
+      </w:rPr>
+    </w:lvl>
+    <w:lvl w:ilvl="2" w:tplc="04090005" w:tentative="1">
+      <w:start w:val="1"/>
+      <w:numFmt w:val="bullet"/>
+      <w:lvlText w:val=""/>
+      <w:lvlJc w:val="left"/>
+      <w:pPr>
+        <w:ind w:left="2160" w:hanging="360"/>
+      </w:pPr>
+      <w:rPr>
+        <w:rFonts w:ascii="Wingdings" w:hAnsi="Wingdings" w:hint="default"/>
+      </w:rPr>
+    </w:lvl>
+    <w:lvl w:ilvl="3" w:tplc="04090001" w:tentative="1">
+      <w:start w:val="1"/>
+      <w:numFmt w:val="bullet"/>
+      <w:lvlText w:val=""/>
+      <w:lvlJc w:val="left"/>
+      <w:pPr>
+        <w:ind w:left="2880" w:hanging="360"/>
+      </w:pPr>
+      <w:rPr>
+        <w:rFonts w:ascii="Symbol" w:hAnsi="Symbol" w:hint="default"/>
+      </w:rPr>
+    </w:lvl>
+    <w:lvl w:ilvl="4" w:tplc="04090003" w:tentative="1">
+      <w:start w:val="1"/>
+      <w:numFmt w:val="bullet"/>
+      <w:lvlText w:val="o"/>
+      <w:lvlJc w:val="left"/>
+      <w:pPr>
+        <w:ind w:left="3600" w:hanging="360"/>
+      </w:pPr>
+      <w:rPr>
+        <w:rFonts w:ascii="Courier New" w:hAnsi="Courier New" w:cs="Courier New" w:hint="default"/>
+      </w:rPr>
+    </w:lvl>
+    <w:lvl w:ilvl="5" w:tplc="04090005" w:tentative="1">
+      <w:start w:val="1"/>
+      <w:numFmt w:val="bullet"/>
+      <w:lvlText w:val=""/>
+      <w:lvlJc w:val="left"/>
+      <w:pPr>
+        <w:ind w:left="4320" w:hanging="360"/>
+      </w:pPr>
+      <w:rPr>
+        <w:rFonts w:ascii="Wingdings" w:hAnsi="Wingdings" w:hint="default"/>
+      </w:rPr>
+    </w:lvl>
+    <w:lvl w:ilvl="6" w:tplc="04090001" w:tentative="1">
+      <w:start w:val="1"/>
+      <w:numFmt w:val="bullet"/>
+      <w:lvlText w:val=""/>
+      <w:lvlJc w:val="left"/>
+      <w:pPr>
+        <w:ind w:left="5040" w:hanging="360"/>
+      </w:pPr>
+      <w:rPr>
+        <w:rFonts w:ascii="Symbol" w:hAnsi="Symbol" w:hint="default"/>
+      </w:rPr>
+    </w:lvl>
+    <w:lvl w:ilvl="7" w:tplc="04090003" w:tentative="1">
+      <w:start w:val="1"/>
+      <w:numFmt w:val="bullet"/>
+      <w:lvlText w:val="o"/>
+      <w:lvlJc w:val="left"/>
+      <w:pPr>
+        <w:ind w:left="5760" w:hanging="360"/>
+      </w:pPr>
+      <w:rPr>
+        <w:rFonts w:ascii="Courier New" w:hAnsi="Courier New" w:cs="Courier New" w:hint="default"/>
+      </w:rPr>
+    </w:lvl>
+    <w:lvl w:ilvl="8" w:tplc="04090005" w:tentative="1">
+      <w:start w:val="1"/>
+      <w:numFmt w:val="bullet"/>
+      <w:lvlText w:val=""/>
+      <w:lvlJc w:val="left"/>
+      <w:pPr>
+        <w:ind w:left="6480" w:hanging="360"/>
+      </w:pPr>
+      <w:rPr>
+        <w:rFonts w:ascii="Wingdings" w:hAnsi="Wingdings" w:hint="default"/>
+      </w:rPr>
+    </w:lvl>
+  </w:abstractNum>
   <w:num w:numId="1">
+    <w:abstractNumId w:val="1"/>
+  </w:num>
+  <w:num w:numId="2">
+    <w:abstractNumId w:val="4"/>
+  </w:num>
+  <w:num w:numId="3">
     <w:abstractNumId w:val="0"/>
+  </w:num>
+  <w:num w:numId="4">
+    <w:abstractNumId w:val="3"/>
+  </w:num>
+  <w:num w:numId="5">
+    <w:abstractNumId w:val="12"/>
+  </w:num>
+  <w:num w:numId="6">
+    <w:abstractNumId w:val="8"/>
+  </w:num>
+  <w:num w:numId="7">
+    <w:abstractNumId w:val="9"/>
+  </w:num>
+  <w:num w:numId="8">
+    <w:abstractNumId w:val="5"/>
+  </w:num>
+  <w:num w:numId="9">
+    <w:abstractNumId w:val="7"/>
+  </w:num>
+  <w:num w:numId="10">
+    <w:abstractNumId w:val="6"/>
+  </w:num>
+  <w:num w:numId="11">
+    <w:abstractNumId w:val="11"/>
+  </w:num>
+  <w:num w:numId="12">
+    <w:abstractNumId w:val="2"/>
+  </w:num>
+  <w:num w:numId="13">
+    <w:abstractNumId w:val="10"/>
   </w:num>
 </w:numbering>
 </file>
@@ -1514,6 +5054,57 @@
       <w:u w:val="single"/>
     </w:rPr>
   </w:style>
+  <w:style w:type="paragraph" w:styleId="NormalWeb">
+    <w:name w:val="Normal (Web)"/>
+    <w:basedOn w:val="Normal"/>
+    <w:uiPriority w:val="99"/>
+    <w:semiHidden/>
+    <w:unhideWhenUsed/>
+    <w:rsid w:val="00AC376C"/>
+    <w:pPr>
+      <w:spacing w:before="100" w:beforeAutospacing="1" w:after="100" w:afterAutospacing="1" w:line="240" w:lineRule="auto"/>
+    </w:pPr>
+    <w:rPr>
+      <w:rFonts w:ascii="Times New Roman" w:eastAsia="Times New Roman" w:hAnsi="Times New Roman" w:cs="Times New Roman"/>
+      <w:sz w:val="24"/>
+      <w:szCs w:val="24"/>
+    </w:rPr>
+  </w:style>
+  <w:style w:type="character" w:styleId="Strong">
+    <w:name w:val="Strong"/>
+    <w:basedOn w:val="DefaultParagraphFont"/>
+    <w:uiPriority w:val="22"/>
+    <w:qFormat/>
+    <w:rsid w:val="00AC376C"/>
+    <w:rPr>
+      <w:b/>
+      <w:bCs/>
+    </w:rPr>
+  </w:style>
+  <w:style w:type="character" w:styleId="Emphasis">
+    <w:name w:val="Emphasis"/>
+    <w:basedOn w:val="DefaultParagraphFont"/>
+    <w:uiPriority w:val="20"/>
+    <w:qFormat/>
+    <w:rsid w:val="00AC376C"/>
+    <w:rPr>
+      <w:i/>
+      <w:iCs/>
+    </w:rPr>
+  </w:style>
+  <w:style w:type="character" w:styleId="HTMLCode">
+    <w:name w:val="HTML Code"/>
+    <w:basedOn w:val="DefaultParagraphFont"/>
+    <w:uiPriority w:val="99"/>
+    <w:semiHidden/>
+    <w:unhideWhenUsed/>
+    <w:rsid w:val="00AC376C"/>
+    <w:rPr>
+      <w:rFonts w:ascii="Courier New" w:eastAsia="Times New Roman" w:hAnsi="Courier New" w:cs="Courier New"/>
+      <w:sz w:val="20"/>
+      <w:szCs w:val="20"/>
+    </w:rPr>
+  </w:style>
 </w:styles>
 </file>
 

</xml_diff>